<commit_message>
report Fitts law added
</commit_message>
<xml_diff>
--- a/Project_report.docx
+++ b/Project_report.docx
@@ -21,12 +21,6 @@
         <w:gridCol w:w="33"/>
       </w:tblGrid>
       <w:tr>
-        <w:tblPrEx>
-          <w:tblCellMar>
-            <w:top w:w="0" w:type="dxa"/>
-            <w:bottom w:w="0" w:type="dxa"/>
-          </w:tblCellMar>
-        </w:tblPrEx>
         <w:trPr>
           <w:gridAfter w:val="1"/>
           <w:wAfter w:w="33" w:type="dxa"/>
@@ -89,7 +83,6 @@
               <w:spacing w:before="0" w:beforeAutospacing="0" w:after="0" w:afterAutospacing="0" w:line="312" w:lineRule="auto"/>
               <w:jc w:val="center"/>
               <w:rPr>
-                <w:rFonts w:hint="eastAsia"/>
                 <w:color w:val="000000"/>
                 <w:sz w:val="18"/>
                 <w:szCs w:val="20"/>
@@ -108,12 +101,6 @@
         </w:tc>
       </w:tr>
       <w:tr>
-        <w:tblPrEx>
-          <w:tblCellMar>
-            <w:top w:w="0" w:type="dxa"/>
-            <w:bottom w:w="0" w:type="dxa"/>
-          </w:tblCellMar>
-        </w:tblPrEx>
         <w:trPr>
           <w:trHeight w:val="1977"/>
         </w:trPr>
@@ -169,7 +156,7 @@
     <w:p>
       <w:pPr>
         <w:rPr>
-          <w:rFonts w:hAnsi="바탕" w:hint="eastAsia"/>
+          <w:rFonts w:hAnsi="바탕"/>
         </w:rPr>
         <w:sectPr>
           <w:pgSz w:w="11906" w:h="16838" w:code="9"/>
@@ -296,17 +283,7 @@
           <w:color w:val="000000"/>
           <w:kern w:val="0"/>
         </w:rPr>
-        <w:t>First condition is that to mini</w:t>
-      </w:r>
-      <w:bookmarkStart w:id="0" w:name="_GoBack"/>
-      <w:bookmarkEnd w:id="0"/>
-      <w:r>
-        <w:rPr>
-          <w:rFonts w:ascii="Times New Roman" w:eastAsia="굴림체" w:cs="Times New Roman"/>
-          <w:color w:val="000000"/>
-          <w:kern w:val="0"/>
-        </w:rPr>
-        <w:t>mize the movement of the finger.</w:t>
+        <w:t>First condition is that to minimize the movement of the finger.</w:t>
       </w:r>
       <w:r>
         <w:rPr>
@@ -380,7 +357,7 @@
         <w:autoSpaceDN/>
         <w:ind w:firstLineChars="100" w:firstLine="200"/>
         <w:rPr>
-          <w:rFonts w:ascii="Times New Roman" w:eastAsia="굴림" w:cs="Times New Roman" w:hint="eastAsia"/>
+          <w:rFonts w:ascii="Times New Roman" w:eastAsia="굴림" w:cs="Times New Roman"/>
           <w:color w:val="000000"/>
           <w:kern w:val="0"/>
         </w:rPr>
@@ -616,7 +593,23 @@
           <w:color w:val="000000"/>
           <w:kern w:val="0"/>
         </w:rPr>
-        <w:t>We use the Corpus of Contemporary American English (COCA) to optimizing target. We find the best keyboard layout when user typing the COCA.</w:t>
+        <w:t>We use the Corpus of Contemporary American English (COCA) to optimizing target. We find the best keyboard layout when u</w:t>
+      </w:r>
+      <w:r>
+        <w:rPr>
+          <w:rFonts w:ascii="Times New Roman" w:eastAsia="굴림" w:cs="Times New Roman"/>
+          <w:color w:val="000000"/>
+          <w:kern w:val="0"/>
+        </w:rPr>
+        <w:t>9</w:t>
+      </w:r>
+      <w:r>
+        <w:rPr>
+          <w:rFonts w:ascii="Times New Roman" w:eastAsia="굴림" w:cs="Times New Roman"/>
+          <w:color w:val="000000"/>
+          <w:kern w:val="0"/>
+        </w:rPr>
+        <w:t>ser typing the COCA.</w:t>
       </w:r>
     </w:p>
     <w:p>
@@ -645,7 +638,7 @@
         <w:autoSpaceDN/>
         <w:jc w:val="left"/>
         <w:rPr>
-          <w:rFonts w:ascii="Times New Roman" w:eastAsia="굴림" w:cs="Times New Roman" w:hint="eastAsia"/>
+          <w:rFonts w:ascii="Times New Roman" w:eastAsia="굴림" w:cs="Times New Roman"/>
           <w:color w:val="000000"/>
           <w:kern w:val="0"/>
         </w:rPr>
@@ -1161,6 +1154,17 @@
           <w:bCs/>
         </w:rPr>
       </w:pPr>
+    </w:p>
+    <w:p>
+      <w:pPr>
+        <w:wordWrap/>
+        <w:spacing w:line="20" w:lineRule="atLeast"/>
+        <w:rPr>
+          <w:rFonts w:ascii="Times New Roman" w:eastAsia="굴림" w:cs="Times New Roman" w:hint="eastAsia"/>
+          <w:b/>
+          <w:bCs/>
+        </w:rPr>
+      </w:pPr>
       <w:r>
         <w:rPr>
           <w:rFonts w:ascii="Times New Roman" w:eastAsia="굴림" w:cs="Times New Roman"/>
@@ -1191,7 +1195,23 @@
           <w:b/>
           <w:bCs/>
         </w:rPr>
-        <w:t>I Fitts law</w:t>
+        <w:t>I Fitt</w:t>
+      </w:r>
+      <w:r>
+        <w:rPr>
+          <w:rFonts w:ascii="Times New Roman" w:eastAsia="굴림" w:cs="Times New Roman"/>
+          <w:b/>
+          <w:bCs/>
+        </w:rPr>
+        <w:t>’</w:t>
+      </w:r>
+      <w:r>
+        <w:rPr>
+          <w:rFonts w:ascii="Times New Roman" w:eastAsia="굴림" w:cs="Times New Roman"/>
+          <w:b/>
+          <w:bCs/>
+        </w:rPr>
+        <w:t>s law</w:t>
       </w:r>
     </w:p>
     <w:p>
@@ -1199,11 +1219,164 @@
         <w:wordWrap/>
         <w:spacing w:line="20" w:lineRule="atLeast"/>
         <w:rPr>
-          <w:rFonts w:ascii="Times New Roman" w:eastAsia="굴림" w:cs="Times New Roman"/>
-          <w:b/>
-          <w:bCs/>
-        </w:rPr>
-      </w:pPr>
+          <w:rFonts w:ascii="Times New Roman" w:eastAsia="굴림" w:cs="Times New Roman" w:hint="eastAsia"/>
+          <w:color w:val="000000"/>
+          <w:kern w:val="0"/>
+        </w:rPr>
+      </w:pPr>
+      <w:r>
+        <w:rPr>
+          <w:rFonts w:ascii="Times New Roman" w:eastAsia="굴림" w:cs="Times New Roman"/>
+          <w:color w:val="000000"/>
+          <w:kern w:val="0"/>
+        </w:rPr>
+        <w:t xml:space="preserve">As long as our project is about optimizing keyboard layout, we need to </w:t>
+      </w:r>
+      <w:r>
+        <w:rPr>
+          <w:rFonts w:ascii="Times New Roman" w:eastAsia="굴림" w:cs="Times New Roman"/>
+          <w:color w:val="000000"/>
+          <w:kern w:val="0"/>
+        </w:rPr>
+        <w:t>evaluate</w:t>
+      </w:r>
+      <w:r>
+        <w:rPr>
+          <w:rFonts w:ascii="Times New Roman" w:eastAsia="굴림" w:cs="Times New Roman"/>
+          <w:color w:val="000000"/>
+          <w:kern w:val="0"/>
+        </w:rPr>
+        <w:t xml:space="preserve"> our keyboard by using HCI(Human Computer Interaction) method. Fitt’s Law is a predictive model of human movement primarily used in HCI field. </w:t>
+      </w:r>
+      <w:r>
+        <w:rPr>
+          <w:rFonts w:ascii="Times New Roman" w:eastAsia="굴림" w:cs="Times New Roman"/>
+          <w:color w:val="000000"/>
+          <w:kern w:val="0"/>
+        </w:rPr>
+        <w:t xml:space="preserve">This is a metric to  quantify the difficulty of target task, it </w:t>
+      </w:r>
+      <w:r>
+        <w:rPr>
+          <w:rFonts w:ascii="Times New Roman" w:eastAsia="굴림" w:cs="Times New Roman"/>
+          <w:color w:val="000000"/>
+          <w:kern w:val="0"/>
+        </w:rPr>
+        <w:t>pre</w:t>
+      </w:r>
+      <w:r>
+        <w:rPr>
+          <w:rFonts w:ascii="Times New Roman" w:eastAsia="굴림" w:cs="Times New Roman"/>
+          <w:color w:val="000000"/>
+          <w:kern w:val="0"/>
+        </w:rPr>
+        <w:t>dic</w:t>
+      </w:r>
+      <w:r>
+        <w:rPr>
+          <w:rFonts w:ascii="Times New Roman" w:eastAsia="굴림" w:cs="Times New Roman"/>
+          <w:color w:val="000000"/>
+          <w:kern w:val="0"/>
+        </w:rPr>
+        <w:t>t</w:t>
+      </w:r>
+      <w:r>
+        <w:rPr>
+          <w:rFonts w:ascii="Times New Roman" w:eastAsia="굴림" w:cs="Times New Roman"/>
+          <w:color w:val="000000"/>
+          <w:kern w:val="0"/>
+        </w:rPr>
+        <w:t xml:space="preserve"> </w:t>
+      </w:r>
+      <w:r>
+        <w:rPr>
+          <w:rFonts w:ascii="Times New Roman" w:eastAsia="굴림" w:cs="Times New Roman"/>
+          <w:color w:val="000000"/>
+          <w:kern w:val="0"/>
+        </w:rPr>
+        <w:t xml:space="preserve">the time </w:t>
+      </w:r>
+      <w:r>
+        <w:rPr>
+          <w:rFonts w:ascii="Times New Roman" w:eastAsia="굴림" w:cs="Times New Roman"/>
+          <w:color w:val="000000"/>
+          <w:kern w:val="0"/>
+        </w:rPr>
+        <w:t xml:space="preserve">that </w:t>
+      </w:r>
+      <w:r>
+        <w:rPr>
+          <w:rFonts w:ascii="Times New Roman" w:eastAsia="굴림" w:cs="Times New Roman"/>
+          <w:color w:val="000000"/>
+          <w:kern w:val="0"/>
+        </w:rPr>
+        <w:t>requ</w:t>
+      </w:r>
+      <w:r>
+        <w:rPr>
+          <w:rFonts w:ascii="Times New Roman" w:eastAsia="굴림" w:cs="Times New Roman"/>
+          <w:color w:val="000000"/>
+          <w:kern w:val="0"/>
+        </w:rPr>
+        <w:t>ired to move and hit a target</w:t>
+      </w:r>
+      <w:r>
+        <w:rPr>
+          <w:rFonts w:ascii="Times New Roman" w:eastAsia="굴림" w:cs="Times New Roman"/>
+          <w:color w:val="000000"/>
+          <w:kern w:val="0"/>
+        </w:rPr>
+        <w:t xml:space="preserve"> </w:t>
+      </w:r>
+      <w:r>
+        <w:rPr>
+          <w:rFonts w:ascii="Times New Roman" w:eastAsia="굴림" w:cs="Times New Roman"/>
+          <w:color w:val="000000"/>
+          <w:kern w:val="0"/>
+        </w:rPr>
+        <w:t>by</w:t>
+      </w:r>
+      <w:r>
+        <w:rPr>
+          <w:rFonts w:ascii="Times New Roman" w:eastAsia="굴림" w:cs="Times New Roman"/>
+          <w:color w:val="000000"/>
+          <w:kern w:val="0"/>
+        </w:rPr>
+        <w:t xml:space="preserve"> function of distance and </w:t>
+      </w:r>
+      <w:r>
+        <w:rPr>
+          <w:rFonts w:ascii="Times New Roman" w:eastAsia="굴림" w:cs="Times New Roman"/>
+          <w:color w:val="000000"/>
+          <w:kern w:val="0"/>
+        </w:rPr>
+        <w:lastRenderedPageBreak/>
+        <w:t>width of target</w:t>
+      </w:r>
+      <w:r>
+        <w:rPr>
+          <w:rFonts w:ascii="Times New Roman" w:eastAsia="굴림" w:cs="Times New Roman"/>
+          <w:color w:val="000000"/>
+          <w:kern w:val="0"/>
+        </w:rPr>
+        <w:t xml:space="preserve"> object</w:t>
+      </w:r>
+      <w:r>
+        <w:rPr>
+          <w:rFonts w:ascii="Times New Roman" w:eastAsia="굴림" w:cs="Times New Roman"/>
+          <w:color w:val="000000"/>
+          <w:kern w:val="0"/>
+        </w:rPr>
+        <w:t>.</w:t>
+      </w:r>
+      <w:r>
+        <w:rPr>
+          <w:rFonts w:ascii="Times New Roman" w:eastAsia="굴림" w:cs="Times New Roman"/>
+          <w:color w:val="000000"/>
+          <w:kern w:val="0"/>
+        </w:rPr>
+        <w:t xml:space="preserve"> Following formula is based on the Fitt’s Law. </w:t>
+      </w:r>
     </w:p>
     <w:p>
       <w:pPr>
@@ -1211,6 +1384,297 @@
         <w:spacing w:line="20" w:lineRule="atLeast"/>
         <w:rPr>
           <w:rFonts w:ascii="Times New Roman" w:eastAsia="굴림" w:cs="Times New Roman"/>
+          <w:bCs/>
+        </w:rPr>
+      </w:pPr>
+      <m:oMathPara>
+        <m:oMath>
+          <m:r>
+            <m:rPr>
+              <m:sty m:val="p"/>
+            </m:rPr>
+            <w:rPr>
+              <w:rFonts w:ascii="Cambria Math" w:eastAsia="굴림" w:hAnsi="Cambria Math" w:cs="Times New Roman"/>
+            </w:rPr>
+            <m:t>MT</m:t>
+          </m:r>
+          <m:r>
+            <m:rPr>
+              <m:sty m:val="p"/>
+            </m:rPr>
+            <w:rPr>
+              <w:rFonts w:ascii="Cambria Math" w:eastAsia="굴림" w:hAnsi="Cambria Math" w:cs="Times New Roman"/>
+            </w:rPr>
+            <m:t>=a+b⋅</m:t>
+          </m:r>
+          <m:func>
+            <m:funcPr>
+              <m:ctrlPr>
+                <w:rPr>
+                  <w:rFonts w:ascii="Cambria Math" w:eastAsia="굴림" w:hAnsi="Cambria Math" w:cs="Times New Roman"/>
+                  <w:bCs/>
+                </w:rPr>
+              </m:ctrlPr>
+            </m:funcPr>
+            <m:fName>
+              <m:sSub>
+                <m:sSubPr>
+                  <m:ctrlPr>
+                    <w:rPr>
+                      <w:rFonts w:ascii="Cambria Math" w:eastAsia="굴림" w:hAnsi="Cambria Math" w:cs="Times New Roman"/>
+                      <w:bCs/>
+                    </w:rPr>
+                  </m:ctrlPr>
+                </m:sSubPr>
+                <m:e>
+                  <m:r>
+                    <m:rPr>
+                      <m:sty m:val="p"/>
+                    </m:rPr>
+                    <w:rPr>
+                      <w:rFonts w:ascii="Cambria Math" w:eastAsia="굴림" w:hAnsi="Cambria Math" w:cs="Times New Roman"/>
+                    </w:rPr>
+                    <m:t>log</m:t>
+                  </m:r>
+                </m:e>
+                <m:sub>
+                  <m:r>
+                    <m:rPr>
+                      <m:sty m:val="p"/>
+                    </m:rPr>
+                    <w:rPr>
+                      <w:rFonts w:ascii="Cambria Math" w:eastAsia="굴림" w:hAnsi="Cambria Math" w:cs="Times New Roman"/>
+                    </w:rPr>
+                    <m:t>2</m:t>
+                  </m:r>
+                </m:sub>
+              </m:sSub>
+            </m:fName>
+            <m:e>
+              <m:d>
+                <m:dPr>
+                  <m:ctrlPr>
+                    <w:rPr>
+                      <w:rFonts w:ascii="Cambria Math" w:eastAsia="굴림" w:hAnsi="Cambria Math" w:cs="Times New Roman"/>
+                      <w:bCs/>
+                      <w:i/>
+                    </w:rPr>
+                  </m:ctrlPr>
+                </m:dPr>
+                <m:e>
+                  <m:f>
+                    <m:fPr>
+                      <m:ctrlPr>
+                        <w:rPr>
+                          <w:rFonts w:ascii="Cambria Math" w:eastAsia="굴림" w:hAnsi="Cambria Math" w:cs="Times New Roman"/>
+                          <w:bCs/>
+                          <w:i/>
+                        </w:rPr>
+                      </m:ctrlPr>
+                    </m:fPr>
+                    <m:num>
+                      <m:r>
+                        <w:rPr>
+                          <w:rFonts w:ascii="Cambria Math" w:eastAsia="굴림" w:hAnsi="Cambria Math" w:cs="Times New Roman"/>
+                        </w:rPr>
+                        <m:t>2D</m:t>
+                      </m:r>
+                    </m:num>
+                    <m:den>
+                      <m:r>
+                        <w:rPr>
+                          <w:rFonts w:ascii="Cambria Math" w:eastAsia="굴림" w:hAnsi="Cambria Math" w:cs="Times New Roman"/>
+                        </w:rPr>
+                        <m:t>W</m:t>
+                      </m:r>
+                    </m:den>
+                  </m:f>
+                </m:e>
+              </m:d>
+              <m:ctrlPr>
+                <w:rPr>
+                  <w:rFonts w:ascii="Cambria Math" w:eastAsia="굴림" w:hAnsi="Cambria Math" w:cs="Times New Roman"/>
+                  <w:bCs/>
+                  <w:i/>
+                </w:rPr>
+              </m:ctrlPr>
+            </m:e>
+          </m:func>
+        </m:oMath>
+      </m:oMathPara>
+    </w:p>
+    <w:p>
+      <w:pPr>
+        <w:wordWrap/>
+        <w:spacing w:line="20" w:lineRule="atLeast"/>
+        <w:rPr>
+          <w:rFonts w:ascii="Times New Roman" w:eastAsia="굴림" w:cs="Times New Roman" w:hint="eastAsia"/>
+          <w:bCs/>
+        </w:rPr>
+      </w:pPr>
+    </w:p>
+    <w:p>
+      <w:pPr>
+        <w:pStyle w:val="ad"/>
+        <w:numPr>
+          <w:ilvl w:val="0"/>
+          <w:numId w:val="15"/>
+        </w:numPr>
+        <w:spacing w:line="20" w:lineRule="atLeast"/>
+        <w:ind w:leftChars="0"/>
+        <w:rPr>
+          <w:rFonts w:eastAsia="굴림"/>
+          <w:bCs/>
+        </w:rPr>
+      </w:pPr>
+      <w:r>
+        <w:rPr>
+          <w:rFonts w:eastAsia="굴림" w:hint="eastAsia"/>
+          <w:bCs/>
+        </w:rPr>
+        <w:t>MT is the ave</w:t>
+      </w:r>
+      <w:r>
+        <w:rPr>
+          <w:rFonts w:eastAsia="굴림"/>
+          <w:bCs/>
+        </w:rPr>
+        <w:t xml:space="preserve">rage time to complete the movement </w:t>
+      </w:r>
+    </w:p>
+    <w:p>
+      <w:pPr>
+        <w:pStyle w:val="ad"/>
+        <w:numPr>
+          <w:ilvl w:val="0"/>
+          <w:numId w:val="15"/>
+        </w:numPr>
+        <w:spacing w:line="20" w:lineRule="atLeast"/>
+        <w:ind w:leftChars="0"/>
+        <w:rPr>
+          <w:rFonts w:eastAsia="굴림"/>
+          <w:bCs/>
+        </w:rPr>
+      </w:pPr>
+      <w:r>
+        <w:rPr>
+          <w:rFonts w:eastAsia="굴림"/>
+          <w:bCs/>
+        </w:rPr>
+        <w:t xml:space="preserve">a and b are constants that depend on the environment, so usually these are determined empirically by regression </w:t>
+      </w:r>
+    </w:p>
+    <w:p>
+      <w:pPr>
+        <w:pStyle w:val="ad"/>
+        <w:numPr>
+          <w:ilvl w:val="0"/>
+          <w:numId w:val="15"/>
+        </w:numPr>
+        <w:spacing w:line="20" w:lineRule="atLeast"/>
+        <w:ind w:leftChars="0"/>
+        <w:rPr>
+          <w:rFonts w:eastAsia="굴림"/>
+          <w:bCs/>
+        </w:rPr>
+      </w:pPr>
+      <w:r>
+        <w:rPr>
+          <w:rFonts w:eastAsia="굴림"/>
+          <w:bCs/>
+        </w:rPr>
+        <w:t>D is distance between target and starting point</w:t>
+      </w:r>
+    </w:p>
+    <w:p>
+      <w:pPr>
+        <w:pStyle w:val="ad"/>
+        <w:numPr>
+          <w:ilvl w:val="0"/>
+          <w:numId w:val="15"/>
+        </w:numPr>
+        <w:spacing w:line="20" w:lineRule="atLeast"/>
+        <w:ind w:leftChars="0"/>
+        <w:rPr>
+          <w:rFonts w:eastAsia="굴림"/>
+          <w:bCs/>
+        </w:rPr>
+      </w:pPr>
+      <w:r>
+        <w:rPr>
+          <w:rFonts w:eastAsia="굴림"/>
+          <w:bCs/>
+        </w:rPr>
+        <w:t>W is width of the target object</w:t>
+      </w:r>
+    </w:p>
+    <w:p>
+      <w:pPr>
+        <w:spacing w:line="20" w:lineRule="atLeast"/>
+        <w:rPr>
+          <w:rFonts w:ascii="Times New Roman" w:eastAsia="굴림" w:cs="Times New Roman"/>
+          <w:bCs/>
+        </w:rPr>
+      </w:pPr>
+    </w:p>
+    <w:p>
+      <w:pPr>
+        <w:spacing w:line="20" w:lineRule="atLeast"/>
+        <w:rPr>
+          <w:rFonts w:ascii="Times New Roman" w:eastAsia="굴림" w:cs="Times New Roman"/>
+          <w:bCs/>
+        </w:rPr>
+      </w:pPr>
+      <w:r>
+        <w:rPr>
+          <w:rFonts w:ascii="Times New Roman" w:eastAsia="굴림" w:cs="Times New Roman"/>
+          <w:bCs/>
+        </w:rPr>
+        <w:t>This law imply that when the target gets bigger and closer, required time to hit the target object decrease, which means it gets faster. I</w:t>
+      </w:r>
+      <w:r>
+        <w:rPr>
+          <w:rFonts w:ascii="Times New Roman" w:eastAsia="굴림" w:cs="Times New Roman" w:hint="cs"/>
+          <w:bCs/>
+        </w:rPr>
+        <w:t xml:space="preserve">n </w:t>
+      </w:r>
+      <w:r>
+        <w:rPr>
+          <w:rFonts w:ascii="Times New Roman" w:eastAsia="굴림" w:cs="Times New Roman"/>
+          <w:bCs/>
+        </w:rPr>
+        <w:t xml:space="preserve">this way, we can measure the usability of the physical UI by predicting the required time.  </w:t>
+      </w:r>
+    </w:p>
+    <w:p>
+      <w:pPr>
+        <w:wordWrap/>
+        <w:spacing w:line="20" w:lineRule="atLeast"/>
+        <w:rPr>
+          <w:rFonts w:ascii="Times New Roman" w:eastAsia="굴림" w:cs="Times New Roman" w:hint="eastAsia"/>
+          <w:b/>
+          <w:bCs/>
+        </w:rPr>
+      </w:pPr>
+    </w:p>
+    <w:p>
+      <w:pPr>
+        <w:wordWrap/>
+        <w:spacing w:line="20" w:lineRule="atLeast"/>
+        <w:rPr>
+          <w:rFonts w:ascii="Times New Roman" w:eastAsia="굴림" w:cs="Times New Roman" w:hint="eastAsia"/>
+          <w:b/>
+          <w:bCs/>
+        </w:rPr>
+      </w:pPr>
+    </w:p>
+    <w:p>
+      <w:pPr>
+        <w:wordWrap/>
+        <w:spacing w:line="20" w:lineRule="atLeast"/>
+        <w:rPr>
+          <w:rFonts w:ascii="Times New Roman" w:eastAsia="굴림" w:cs="Times New Roman"/>
           <w:b/>
           <w:bCs/>
         </w:rPr>
@@ -1230,6 +1694,141 @@
         <w:spacing w:line="20" w:lineRule="atLeast"/>
         <w:rPr>
           <w:rFonts w:ascii="Times New Roman" w:eastAsia="굴림" w:cs="Times New Roman"/>
+          <w:b/>
+          <w:bCs/>
+        </w:rPr>
+      </w:pPr>
+    </w:p>
+    <w:p>
+      <w:pPr>
+        <w:wordWrap/>
+        <w:spacing w:line="20" w:lineRule="atLeast"/>
+        <w:rPr>
+          <w:rFonts w:ascii="Times New Roman" w:eastAsia="굴림" w:cs="Times New Roman"/>
+          <w:bCs/>
+        </w:rPr>
+      </w:pPr>
+      <w:r>
+        <w:rPr>
+          <w:rFonts w:ascii="Times New Roman" w:eastAsia="굴림" w:cs="Times New Roman"/>
+          <w:bCs/>
+        </w:rPr>
+        <w:t>Size</w:t>
+      </w:r>
+    </w:p>
+    <w:p>
+      <w:pPr>
+        <w:wordWrap/>
+        <w:spacing w:line="20" w:lineRule="atLeast"/>
+        <w:rPr>
+          <w:rFonts w:ascii="Times New Roman" w:eastAsia="굴림" w:cs="Times New Roman"/>
+          <w:bCs/>
+        </w:rPr>
+      </w:pPr>
+    </w:p>
+    <w:p>
+      <w:pPr>
+        <w:wordWrap/>
+        <w:spacing w:line="20" w:lineRule="atLeast"/>
+        <w:rPr>
+          <w:rFonts w:ascii="Times New Roman" w:eastAsia="굴림" w:cs="Times New Roman"/>
+          <w:bCs/>
+        </w:rPr>
+      </w:pPr>
+      <w:r>
+        <w:rPr>
+          <w:rFonts w:ascii="Times New Roman" w:eastAsia="굴림" w:cs="Times New Roman"/>
+          <w:bCs/>
+        </w:rPr>
+        <w:t>Corpus (sequence and frequency)</w:t>
+      </w:r>
+    </w:p>
+    <w:p>
+      <w:pPr>
+        <w:wordWrap/>
+        <w:spacing w:line="20" w:lineRule="atLeast"/>
+        <w:rPr>
+          <w:rFonts w:ascii="Times New Roman" w:eastAsia="굴림" w:cs="Times New Roman"/>
+          <w:bCs/>
+        </w:rPr>
+      </w:pPr>
+    </w:p>
+    <w:p>
+      <w:pPr>
+        <w:wordWrap/>
+        <w:spacing w:line="20" w:lineRule="atLeast"/>
+        <w:rPr>
+          <w:rFonts w:ascii="Times New Roman" w:eastAsia="굴림" w:cs="Times New Roman"/>
+          <w:bCs/>
+        </w:rPr>
+      </w:pPr>
+      <w:r>
+        <w:rPr>
+          <w:rFonts w:ascii="Times New Roman" w:eastAsia="굴림" w:cs="Times New Roman"/>
+          <w:bCs/>
+        </w:rPr>
+        <w:t>D</w:t>
+      </w:r>
+      <w:r>
+        <w:rPr>
+          <w:rFonts w:ascii="Times New Roman" w:eastAsia="굴림" w:cs="Times New Roman" w:hint="eastAsia"/>
+          <w:bCs/>
+        </w:rPr>
+        <w:t xml:space="preserve">istance </w:t>
+      </w:r>
+      <w:r>
+        <w:rPr>
+          <w:rFonts w:ascii="Times New Roman" w:eastAsia="굴림" w:cs="Times New Roman"/>
+          <w:bCs/>
+        </w:rPr>
+        <w:t>from finger</w:t>
+      </w:r>
+    </w:p>
+    <w:p>
+      <w:pPr>
+        <w:wordWrap/>
+        <w:spacing w:line="20" w:lineRule="atLeast"/>
+        <w:rPr>
+          <w:rFonts w:ascii="Times New Roman" w:eastAsia="굴림" w:cs="Times New Roman"/>
+          <w:bCs/>
+        </w:rPr>
+      </w:pPr>
+    </w:p>
+    <w:p>
+      <w:pPr>
+        <w:wordWrap/>
+        <w:spacing w:line="20" w:lineRule="atLeast"/>
+        <w:rPr>
+          <w:rFonts w:ascii="Times New Roman" w:eastAsia="굴림" w:cs="Times New Roman" w:hint="eastAsia"/>
+          <w:bCs/>
+        </w:rPr>
+      </w:pPr>
+      <w:r>
+        <w:rPr>
+          <w:rFonts w:ascii="Times New Roman" w:eastAsia="굴림" w:cs="Times New Roman"/>
+          <w:bCs/>
+        </w:rPr>
+        <w:t xml:space="preserve">Left / Right hand </w:t>
+      </w:r>
+      <w:bookmarkStart w:id="0" w:name="_GoBack"/>
+      <w:bookmarkEnd w:id="0"/>
+    </w:p>
+    <w:p>
+      <w:pPr>
+        <w:wordWrap/>
+        <w:spacing w:line="20" w:lineRule="atLeast"/>
+        <w:rPr>
+          <w:rFonts w:ascii="Times New Roman" w:eastAsia="굴림" w:cs="Times New Roman"/>
+          <w:bCs/>
+        </w:rPr>
+      </w:pPr>
+    </w:p>
+    <w:p>
+      <w:pPr>
+        <w:wordWrap/>
+        <w:spacing w:line="20" w:lineRule="atLeast"/>
+        <w:rPr>
+          <w:rFonts w:ascii="Times New Roman" w:eastAsia="굴림" w:cs="Times New Roman" w:hint="eastAsia"/>
           <w:b/>
           <w:bCs/>
         </w:rPr>
@@ -1516,7 +2115,7 @@
         <w:autoSpaceDN/>
         <w:jc w:val="left"/>
         <w:rPr>
-          <w:rFonts w:ascii="Times New Roman" w:eastAsia="굴림" w:cs="Times New Roman" w:hint="eastAsia"/>
+          <w:rFonts w:ascii="Times New Roman" w:eastAsia="굴림" w:cs="Times New Roman"/>
           <w:color w:val="000000"/>
           <w:kern w:val="0"/>
         </w:rPr>
@@ -2177,6 +2776,119 @@
     </w:lvl>
   </w:abstractNum>
   <w:abstractNum w:abstractNumId="10" w15:restartNumberingAfterBreak="0">
+    <w:nsid w:val="5C056314"/>
+    <w:multiLevelType w:val="hybridMultilevel"/>
+    <w:tmpl w:val="54F4686E"/>
+    <w:lvl w:ilvl="0" w:tplc="CBB0A32C">
+      <w:start w:val="1"/>
+      <w:numFmt w:val="bullet"/>
+      <w:lvlText w:val="-"/>
+      <w:lvlJc w:val="left"/>
+      <w:pPr>
+        <w:ind w:left="760" w:hanging="360"/>
+      </w:pPr>
+      <w:rPr>
+        <w:rFonts w:ascii="Times New Roman" w:eastAsia="굴림" w:hAnsi="Times New Roman" w:cs="Times New Roman" w:hint="default"/>
+      </w:rPr>
+    </w:lvl>
+    <w:lvl w:ilvl="1" w:tplc="04090003" w:tentative="1">
+      <w:start w:val="1"/>
+      <w:numFmt w:val="bullet"/>
+      <w:lvlText w:val=""/>
+      <w:lvlJc w:val="left"/>
+      <w:pPr>
+        <w:ind w:left="1200" w:hanging="400"/>
+      </w:pPr>
+      <w:rPr>
+        <w:rFonts w:ascii="Wingdings" w:hAnsi="Wingdings" w:hint="default"/>
+      </w:rPr>
+    </w:lvl>
+    <w:lvl w:ilvl="2" w:tplc="04090005" w:tentative="1">
+      <w:start w:val="1"/>
+      <w:numFmt w:val="bullet"/>
+      <w:lvlText w:val=""/>
+      <w:lvlJc w:val="left"/>
+      <w:pPr>
+        <w:ind w:left="1600" w:hanging="400"/>
+      </w:pPr>
+      <w:rPr>
+        <w:rFonts w:ascii="Wingdings" w:hAnsi="Wingdings" w:hint="default"/>
+      </w:rPr>
+    </w:lvl>
+    <w:lvl w:ilvl="3" w:tplc="04090001" w:tentative="1">
+      <w:start w:val="1"/>
+      <w:numFmt w:val="bullet"/>
+      <w:lvlText w:val=""/>
+      <w:lvlJc w:val="left"/>
+      <w:pPr>
+        <w:ind w:left="2000" w:hanging="400"/>
+      </w:pPr>
+      <w:rPr>
+        <w:rFonts w:ascii="Wingdings" w:hAnsi="Wingdings" w:hint="default"/>
+      </w:rPr>
+    </w:lvl>
+    <w:lvl w:ilvl="4" w:tplc="04090003" w:tentative="1">
+      <w:start w:val="1"/>
+      <w:numFmt w:val="bullet"/>
+      <w:lvlText w:val=""/>
+      <w:lvlJc w:val="left"/>
+      <w:pPr>
+        <w:ind w:left="2400" w:hanging="400"/>
+      </w:pPr>
+      <w:rPr>
+        <w:rFonts w:ascii="Wingdings" w:hAnsi="Wingdings" w:hint="default"/>
+      </w:rPr>
+    </w:lvl>
+    <w:lvl w:ilvl="5" w:tplc="04090005" w:tentative="1">
+      <w:start w:val="1"/>
+      <w:numFmt w:val="bullet"/>
+      <w:lvlText w:val=""/>
+      <w:lvlJc w:val="left"/>
+      <w:pPr>
+        <w:ind w:left="2800" w:hanging="400"/>
+      </w:pPr>
+      <w:rPr>
+        <w:rFonts w:ascii="Wingdings" w:hAnsi="Wingdings" w:hint="default"/>
+      </w:rPr>
+    </w:lvl>
+    <w:lvl w:ilvl="6" w:tplc="04090001" w:tentative="1">
+      <w:start w:val="1"/>
+      <w:numFmt w:val="bullet"/>
+      <w:lvlText w:val=""/>
+      <w:lvlJc w:val="left"/>
+      <w:pPr>
+        <w:ind w:left="3200" w:hanging="400"/>
+      </w:pPr>
+      <w:rPr>
+        <w:rFonts w:ascii="Wingdings" w:hAnsi="Wingdings" w:hint="default"/>
+      </w:rPr>
+    </w:lvl>
+    <w:lvl w:ilvl="7" w:tplc="04090003" w:tentative="1">
+      <w:start w:val="1"/>
+      <w:numFmt w:val="bullet"/>
+      <w:lvlText w:val=""/>
+      <w:lvlJc w:val="left"/>
+      <w:pPr>
+        <w:ind w:left="3600" w:hanging="400"/>
+      </w:pPr>
+      <w:rPr>
+        <w:rFonts w:ascii="Wingdings" w:hAnsi="Wingdings" w:hint="default"/>
+      </w:rPr>
+    </w:lvl>
+    <w:lvl w:ilvl="8" w:tplc="04090005" w:tentative="1">
+      <w:start w:val="1"/>
+      <w:numFmt w:val="bullet"/>
+      <w:lvlText w:val=""/>
+      <w:lvlJc w:val="left"/>
+      <w:pPr>
+        <w:ind w:left="4000" w:hanging="400"/>
+      </w:pPr>
+      <w:rPr>
+        <w:rFonts w:ascii="Wingdings" w:hAnsi="Wingdings" w:hint="default"/>
+      </w:rPr>
+    </w:lvl>
+  </w:abstractNum>
+  <w:abstractNum w:abstractNumId="11" w15:restartNumberingAfterBreak="0">
     <w:nsid w:val="70E30616"/>
     <w:multiLevelType w:val="singleLevel"/>
     <w:tmpl w:val="6CCC30F2"/>
@@ -2196,7 +2908,7 @@
       </w:rPr>
     </w:lvl>
   </w:abstractNum>
-  <w:abstractNum w:abstractNumId="11" w15:restartNumberingAfterBreak="0">
+  <w:abstractNum w:abstractNumId="12" w15:restartNumberingAfterBreak="0">
     <w:nsid w:val="72AE4626"/>
     <w:multiLevelType w:val="hybridMultilevel"/>
     <w:tmpl w:val="087CCFAA"/>
@@ -2286,7 +2998,7 @@
       </w:pPr>
     </w:lvl>
   </w:abstractNum>
-  <w:abstractNum w:abstractNumId="12" w15:restartNumberingAfterBreak="0">
+  <w:abstractNum w:abstractNumId="13" w15:restartNumberingAfterBreak="0">
     <w:nsid w:val="73AE2240"/>
     <w:multiLevelType w:val="hybridMultilevel"/>
     <w:tmpl w:val="6F928E7C"/>
@@ -2376,7 +3088,7 @@
       </w:pPr>
     </w:lvl>
   </w:abstractNum>
-  <w:abstractNum w:abstractNumId="13" w15:restartNumberingAfterBreak="0">
+  <w:abstractNum w:abstractNumId="14" w15:restartNumberingAfterBreak="0">
     <w:nsid w:val="7FFE0BDE"/>
     <w:multiLevelType w:val="hybridMultilevel"/>
     <w:tmpl w:val="0B0ADAE2"/>
@@ -2493,7 +3205,7 @@
     <w:abstractNumId w:val="8"/>
   </w:num>
   <w:num w:numId="2">
-    <w:abstractNumId w:val="10"/>
+    <w:abstractNumId w:val="11"/>
   </w:num>
   <w:num w:numId="3">
     <w:abstractNumId w:val="2"/>
@@ -2514,7 +3226,7 @@
     <w:abstractNumId w:val="0"/>
   </w:num>
   <w:num w:numId="9">
-    <w:abstractNumId w:val="13"/>
+    <w:abstractNumId w:val="14"/>
   </w:num>
   <w:num w:numId="10">
     <w:abstractNumId w:val="9"/>
@@ -2523,13 +3235,16 @@
     <w:abstractNumId w:val="6"/>
   </w:num>
   <w:num w:numId="12">
-    <w:abstractNumId w:val="11"/>
+    <w:abstractNumId w:val="12"/>
   </w:num>
   <w:num w:numId="13">
     <w:abstractNumId w:val="7"/>
   </w:num>
   <w:num w:numId="14">
-    <w:abstractNumId w:val="12"/>
+    <w:abstractNumId w:val="13"/>
+  </w:num>
+  <w:num w:numId="15">
+    <w:abstractNumId w:val="10"/>
   </w:num>
 </w:numbering>
 </file>
@@ -2562,6 +3277,50 @@
     <w:lsdException w:name="Strong" w:qFormat="1"/>
     <w:lsdException w:name="Emphasis" w:qFormat="1"/>
     <w:lsdException w:name="HTML Preformatted" w:uiPriority="99"/>
+    <w:lsdException w:name="Normal Table" w:semiHidden="1" w:unhideWhenUsed="1"/>
+    <w:lsdException w:name="Table Simple 1" w:semiHidden="1" w:unhideWhenUsed="1"/>
+    <w:lsdException w:name="Table Simple 2" w:semiHidden="1" w:unhideWhenUsed="1"/>
+    <w:lsdException w:name="Table Simple 3" w:semiHidden="1" w:unhideWhenUsed="1"/>
+    <w:lsdException w:name="Table Classic 1" w:semiHidden="1" w:unhideWhenUsed="1"/>
+    <w:lsdException w:name="Table Classic 2" w:semiHidden="1" w:unhideWhenUsed="1"/>
+    <w:lsdException w:name="Table Classic 3" w:semiHidden="1" w:unhideWhenUsed="1"/>
+    <w:lsdException w:name="Table Classic 4" w:semiHidden="1" w:unhideWhenUsed="1"/>
+    <w:lsdException w:name="Table Colorful 1" w:semiHidden="1" w:unhideWhenUsed="1"/>
+    <w:lsdException w:name="Table Colorful 2" w:semiHidden="1" w:unhideWhenUsed="1"/>
+    <w:lsdException w:name="Table Colorful 3" w:semiHidden="1" w:unhideWhenUsed="1"/>
+    <w:lsdException w:name="Table Columns 1" w:semiHidden="1" w:unhideWhenUsed="1"/>
+    <w:lsdException w:name="Table Columns 2" w:semiHidden="1" w:unhideWhenUsed="1"/>
+    <w:lsdException w:name="Table Columns 3" w:semiHidden="1" w:unhideWhenUsed="1"/>
+    <w:lsdException w:name="Table Columns 4" w:semiHidden="1" w:unhideWhenUsed="1"/>
+    <w:lsdException w:name="Table Columns 5" w:semiHidden="1" w:unhideWhenUsed="1"/>
+    <w:lsdException w:name="Table Grid 1" w:semiHidden="1" w:unhideWhenUsed="1"/>
+    <w:lsdException w:name="Table Grid 2" w:semiHidden="1" w:unhideWhenUsed="1"/>
+    <w:lsdException w:name="Table Grid 3" w:semiHidden="1" w:unhideWhenUsed="1"/>
+    <w:lsdException w:name="Table Grid 4" w:semiHidden="1" w:unhideWhenUsed="1"/>
+    <w:lsdException w:name="Table Grid 5" w:semiHidden="1" w:unhideWhenUsed="1"/>
+    <w:lsdException w:name="Table Grid 6" w:semiHidden="1" w:unhideWhenUsed="1"/>
+    <w:lsdException w:name="Table Grid 7" w:semiHidden="1" w:unhideWhenUsed="1"/>
+    <w:lsdException w:name="Table Grid 8" w:semiHidden="1" w:unhideWhenUsed="1"/>
+    <w:lsdException w:name="Table List 1" w:semiHidden="1" w:unhideWhenUsed="1"/>
+    <w:lsdException w:name="Table List 2" w:semiHidden="1" w:unhideWhenUsed="1"/>
+    <w:lsdException w:name="Table List 3" w:semiHidden="1" w:unhideWhenUsed="1"/>
+    <w:lsdException w:name="Table List 4" w:semiHidden="1" w:unhideWhenUsed="1"/>
+    <w:lsdException w:name="Table List 5" w:semiHidden="1" w:unhideWhenUsed="1"/>
+    <w:lsdException w:name="Table List 6" w:semiHidden="1" w:unhideWhenUsed="1"/>
+    <w:lsdException w:name="Table List 7" w:semiHidden="1" w:unhideWhenUsed="1"/>
+    <w:lsdException w:name="Table List 8" w:semiHidden="1" w:unhideWhenUsed="1"/>
+    <w:lsdException w:name="Table 3D effects 1" w:semiHidden="1" w:unhideWhenUsed="1"/>
+    <w:lsdException w:name="Table 3D effects 2" w:semiHidden="1" w:unhideWhenUsed="1"/>
+    <w:lsdException w:name="Table 3D effects 3" w:semiHidden="1" w:unhideWhenUsed="1"/>
+    <w:lsdException w:name="Table Contemporary" w:semiHidden="1" w:unhideWhenUsed="1"/>
+    <w:lsdException w:name="Table Elegant" w:semiHidden="1" w:unhideWhenUsed="1"/>
+    <w:lsdException w:name="Table Professional" w:semiHidden="1" w:unhideWhenUsed="1"/>
+    <w:lsdException w:name="Table Subtle 1" w:semiHidden="1" w:unhideWhenUsed="1"/>
+    <w:lsdException w:name="Table Subtle 2" w:semiHidden="1" w:unhideWhenUsed="1"/>
+    <w:lsdException w:name="Table Web 1" w:semiHidden="1" w:unhideWhenUsed="1"/>
+    <w:lsdException w:name="Table Web 2" w:semiHidden="1" w:unhideWhenUsed="1"/>
+    <w:lsdException w:name="Table Web 3" w:semiHidden="1" w:unhideWhenUsed="1"/>
+    <w:lsdException w:name="Table Theme" w:semiHidden="1" w:unhideWhenUsed="1"/>
     <w:lsdException w:name="Placeholder Text" w:semiHidden="1" w:uiPriority="99"/>
     <w:lsdException w:name="No Spacing" w:uiPriority="1" w:qFormat="1"/>
     <w:lsdException w:name="Light Shading" w:uiPriority="60"/>
@@ -2817,11 +3576,15 @@
   </w:style>
   <w:style w:type="character" w:default="1" w:styleId="a0">
     <w:name w:val="Default Paragraph Font"/>
+    <w:uiPriority w:val="1"/>
     <w:semiHidden/>
+    <w:unhideWhenUsed/>
   </w:style>
   <w:style w:type="table" w:default="1" w:styleId="a1">
     <w:name w:val="Normal Table"/>
+    <w:uiPriority w:val="99"/>
     <w:semiHidden/>
+    <w:unhideWhenUsed/>
     <w:tblPr>
       <w:tblInd w:w="0" w:type="dxa"/>
       <w:tblCellMar>
@@ -2834,7 +3597,9 @@
   </w:style>
   <w:style w:type="numbering" w:default="1" w:styleId="a2">
     <w:name w:val="No List"/>
+    <w:uiPriority w:val="99"/>
     <w:semiHidden/>
+    <w:unhideWhenUsed/>
   </w:style>
   <w:style w:type="character" w:styleId="a3">
     <w:name w:val="Hyperlink"/>
@@ -3110,6 +3875,16 @@
       <w:szCs w:val="24"/>
     </w:rPr>
   </w:style>
+  <w:style w:type="character" w:styleId="af1">
+    <w:name w:val="Placeholder Text"/>
+    <w:basedOn w:val="a0"/>
+    <w:uiPriority w:val="99"/>
+    <w:semiHidden/>
+    <w:rsid w:val="00425F5B"/>
+    <w:rPr>
+      <w:color w:val="808080"/>
+    </w:rPr>
+  </w:style>
 </w:styles>
 </file>
 
@@ -3379,7 +4154,7 @@
 </file>
 
 <file path=customXml/itemProps1.xml><?xml version="1.0" encoding="utf-8"?>
-<ds:datastoreItem xmlns:ds="http://schemas.openxmlformats.org/officeDocument/2006/customXml" ds:itemID="{74B2F63A-E08C-4365-B173-2C37571A8E4E}">
+<ds:datastoreItem xmlns:ds="http://schemas.openxmlformats.org/officeDocument/2006/customXml" ds:itemID="{7FC7C857-818E-414A-94D7-DB20667B5E07}">
   <ds:schemaRefs>
     <ds:schemaRef ds:uri="http://schemas.openxmlformats.org/officeDocument/2006/bibliography"/>
   </ds:schemaRefs>

</xml_diff>

<commit_message>
Report: problem representation, crossover, mutation
</commit_message>
<xml_diff>
--- a/Project_report.docx
+++ b/Project_report.docx
@@ -1160,7 +1160,7 @@
         <w:wordWrap/>
         <w:spacing w:line="20" w:lineRule="atLeast"/>
         <w:rPr>
-          <w:rFonts w:ascii="Times New Roman" w:eastAsia="굴림" w:cs="Times New Roman" w:hint="eastAsia"/>
+          <w:rFonts w:ascii="Times New Roman" w:eastAsia="굴림" w:cs="Times New Roman"/>
           <w:b/>
           <w:bCs/>
         </w:rPr>
@@ -1219,7 +1219,7 @@
         <w:wordWrap/>
         <w:spacing w:line="20" w:lineRule="atLeast"/>
         <w:rPr>
-          <w:rFonts w:ascii="Times New Roman" w:eastAsia="굴림" w:cs="Times New Roman" w:hint="eastAsia"/>
+          <w:rFonts w:ascii="Times New Roman" w:eastAsia="굴림" w:cs="Times New Roman"/>
           <w:color w:val="000000"/>
           <w:kern w:val="0"/>
         </w:rPr>
@@ -1396,16 +1396,7 @@
             <w:rPr>
               <w:rFonts w:ascii="Cambria Math" w:eastAsia="굴림" w:hAnsi="Cambria Math" w:cs="Times New Roman"/>
             </w:rPr>
-            <m:t>MT</m:t>
-          </m:r>
-          <m:r>
-            <m:rPr>
-              <m:sty m:val="p"/>
-            </m:rPr>
-            <w:rPr>
-              <w:rFonts w:ascii="Cambria Math" w:eastAsia="굴림" w:hAnsi="Cambria Math" w:cs="Times New Roman"/>
-            </w:rPr>
-            <m:t>=a+b⋅</m:t>
+            <m:t>MT=a+b⋅</m:t>
           </m:r>
           <m:func>
             <m:funcPr>
@@ -1508,7 +1499,7 @@
         <w:wordWrap/>
         <w:spacing w:line="20" w:lineRule="atLeast"/>
         <w:rPr>
-          <w:rFonts w:ascii="Times New Roman" w:eastAsia="굴림" w:cs="Times New Roman" w:hint="eastAsia"/>
+          <w:rFonts w:ascii="Times New Roman" w:eastAsia="굴림" w:cs="Times New Roman"/>
           <w:bCs/>
         </w:rPr>
       </w:pPr>
@@ -1801,7 +1792,7 @@
         <w:wordWrap/>
         <w:spacing w:line="20" w:lineRule="atLeast"/>
         <w:rPr>
-          <w:rFonts w:ascii="Times New Roman" w:eastAsia="굴림" w:cs="Times New Roman" w:hint="eastAsia"/>
+          <w:rFonts w:ascii="Times New Roman" w:eastAsia="굴림" w:cs="Times New Roman"/>
           <w:b/>
           <w:bCs/>
         </w:rPr>
@@ -1812,7 +1803,7 @@
         <w:wordWrap/>
         <w:spacing w:line="20" w:lineRule="atLeast"/>
         <w:rPr>
-          <w:rFonts w:ascii="Times New Roman" w:eastAsia="굴림" w:cs="Times New Roman" w:hint="eastAsia"/>
+          <w:rFonts w:ascii="Times New Roman" w:eastAsia="굴림" w:cs="Times New Roman"/>
           <w:b/>
           <w:bCs/>
         </w:rPr>
@@ -2238,8 +2229,6 @@
         </w:rPr>
         <w:t xml:space="preserve">and the sequence of the character that are far from each other such like ‘qzqzqz’ is worst. So it gets penalty from 0.5 to 1 with considering Fitt’s law. </w:t>
       </w:r>
-      <w:bookmarkStart w:id="0" w:name="_GoBack"/>
-      <w:bookmarkEnd w:id="0"/>
     </w:p>
     <w:p>
       <w:pPr>
@@ -2618,7 +2607,7 @@
         <w:wordWrap/>
         <w:spacing w:line="20" w:lineRule="atLeast"/>
         <w:rPr>
-          <w:rFonts w:ascii="Times New Roman" w:eastAsia="굴림" w:cs="Times New Roman" w:hint="eastAsia"/>
+          <w:rFonts w:ascii="Times New Roman" w:eastAsia="굴림" w:cs="Times New Roman"/>
           <w:bCs/>
         </w:rPr>
       </w:pPr>
@@ -2645,11 +2634,48 @@
         <w:wordWrap/>
         <w:spacing w:line="20" w:lineRule="atLeast"/>
         <w:rPr>
+          <w:rFonts w:ascii="Times New Roman" w:eastAsia="굴림" w:cs="Times New Roman"/>
+          <w:b/>
+          <w:bCs/>
+        </w:rPr>
+      </w:pPr>
+    </w:p>
+    <w:p>
+      <w:pPr>
+        <w:wordWrap/>
+        <w:spacing w:line="20" w:lineRule="atLeast"/>
+        <w:rPr>
+          <w:rFonts w:ascii="Times New Roman" w:eastAsia="굴림" w:cs="Times New Roman"/>
+          <w:b/>
+          <w:bCs/>
+        </w:rPr>
+      </w:pPr>
+      <w:r>
+        <w:rPr>
+          <w:rFonts w:ascii="Times New Roman" w:eastAsia="굴림" w:cs="Times New Roman"/>
+          <w:b/>
+          <w:bCs/>
+        </w:rPr>
+        <w:t>IV. Algorithm</w:t>
+      </w:r>
+    </w:p>
+    <w:p>
+      <w:pPr>
+        <w:wordWrap/>
+        <w:spacing w:line="20" w:lineRule="atLeast"/>
+        <w:rPr>
+          <w:rFonts w:ascii="Times New Roman" w:eastAsia="굴림" w:cs="Times New Roman"/>
+          <w:bCs/>
+        </w:rPr>
+      </w:pPr>
+      <w:r>
+        <w:rPr>
           <w:rFonts w:ascii="Times New Roman" w:eastAsia="굴림" w:cs="Times New Roman" w:hint="eastAsia"/>
           <w:b/>
           <w:bCs/>
         </w:rPr>
-      </w:pPr>
+        <w:t>IV.I Program representation</w:t>
+      </w:r>
     </w:p>
     <w:p>
       <w:pPr>
@@ -2657,17 +2683,126 @@
         <w:spacing w:line="20" w:lineRule="atLeast"/>
         <w:rPr>
           <w:rFonts w:ascii="Times New Roman" w:eastAsia="굴림" w:cs="Times New Roman"/>
-          <w:b/>
-          <w:bCs/>
-        </w:rPr>
-      </w:pPr>
-      <w:r>
-        <w:rPr>
-          <w:rFonts w:ascii="Times New Roman" w:eastAsia="굴림" w:cs="Times New Roman"/>
-          <w:b/>
-          <w:bCs/>
-        </w:rPr>
-        <w:t>IV. Algorithm</w:t>
+          <w:bCs/>
+        </w:rPr>
+      </w:pPr>
+      <w:r>
+        <w:rPr>
+          <w:rFonts w:ascii="Times New Roman" w:eastAsia="굴림" w:cs="Times New Roman"/>
+          <w:bCs/>
+        </w:rPr>
+        <w:lastRenderedPageBreak/>
+        <w:t xml:space="preserve">Our keyboard layout is on two-dimensional space. There are boundaries as rectangle R, which vertices are </w:t>
+      </w:r>
+      <m:oMath>
+        <m:d>
+          <m:dPr>
+            <m:ctrlPr>
+              <w:rPr>
+                <w:rFonts w:ascii="Cambria Math" w:eastAsia="굴림" w:hAnsi="Cambria Math" w:cs="Times New Roman"/>
+                <w:bCs/>
+                <w:i/>
+              </w:rPr>
+            </m:ctrlPr>
+          </m:dPr>
+          <m:e>
+            <m:r>
+              <w:rPr>
+                <w:rFonts w:ascii="Cambria Math" w:eastAsia="굴림" w:hAnsi="Cambria Math" w:cs="Times New Roman"/>
+              </w:rPr>
+              <m:t>0, 0</m:t>
+            </m:r>
+          </m:e>
+        </m:d>
+        <m:r>
+          <w:rPr>
+            <w:rFonts w:ascii="Cambria Math" w:eastAsia="굴림" w:hAnsi="Cambria Math" w:cs="Times New Roman"/>
+          </w:rPr>
+          <m:t xml:space="preserve">, </m:t>
+        </m:r>
+        <m:d>
+          <m:dPr>
+            <m:ctrlPr>
+              <w:rPr>
+                <w:rFonts w:ascii="Cambria Math" w:eastAsia="굴림" w:hAnsi="Cambria Math" w:cs="Times New Roman"/>
+                <w:bCs/>
+                <w:i/>
+              </w:rPr>
+            </m:ctrlPr>
+          </m:dPr>
+          <m:e>
+            <m:r>
+              <w:rPr>
+                <w:rFonts w:ascii="Cambria Math" w:eastAsia="굴림" w:hAnsi="Cambria Math" w:cs="Times New Roman"/>
+              </w:rPr>
+              <m:t>0, H</m:t>
+            </m:r>
+          </m:e>
+        </m:d>
+        <m:r>
+          <w:rPr>
+            <w:rFonts w:ascii="Cambria Math" w:eastAsia="굴림" w:hAnsi="Cambria Math" w:cs="Times New Roman"/>
+          </w:rPr>
+          <m:t xml:space="preserve">, </m:t>
+        </m:r>
+        <m:d>
+          <m:dPr>
+            <m:ctrlPr>
+              <w:rPr>
+                <w:rFonts w:ascii="Cambria Math" w:eastAsia="굴림" w:hAnsi="Cambria Math" w:cs="Times New Roman"/>
+                <w:bCs/>
+                <w:i/>
+              </w:rPr>
+            </m:ctrlPr>
+          </m:dPr>
+          <m:e>
+            <m:r>
+              <w:rPr>
+                <w:rFonts w:ascii="Cambria Math" w:eastAsia="굴림" w:hAnsi="Cambria Math" w:cs="Times New Roman"/>
+              </w:rPr>
+              <m:t>W, 0</m:t>
+            </m:r>
+          </m:e>
+        </m:d>
+        <m:r>
+          <w:rPr>
+            <w:rFonts w:ascii="Cambria Math" w:eastAsia="굴림" w:hAnsi="Cambria Math" w:cs="Times New Roman"/>
+          </w:rPr>
+          <m:t xml:space="preserve">, </m:t>
+        </m:r>
+        <m:d>
+          <m:dPr>
+            <m:ctrlPr>
+              <w:rPr>
+                <w:rFonts w:ascii="Cambria Math" w:eastAsia="굴림" w:hAnsi="Cambria Math" w:cs="Times New Roman"/>
+                <w:bCs/>
+                <w:i/>
+              </w:rPr>
+            </m:ctrlPr>
+          </m:dPr>
+          <m:e>
+            <m:r>
+              <w:rPr>
+                <w:rFonts w:ascii="Cambria Math" w:eastAsia="굴림" w:hAnsi="Cambria Math" w:cs="Times New Roman"/>
+              </w:rPr>
+              <m:t>W, H</m:t>
+            </m:r>
+          </m:e>
+        </m:d>
+      </m:oMath>
+      <w:r>
+        <w:rPr>
+          <w:rFonts w:ascii="Times New Roman" w:eastAsia="굴림" w:cs="Times New Roman" w:hint="eastAsia"/>
+          <w:bCs/>
+        </w:rPr>
+        <w:t xml:space="preserve">. </w:t>
+      </w:r>
+      <w:r>
+        <w:rPr>
+          <w:rFonts w:ascii="Times New Roman" w:eastAsia="굴림" w:cs="Times New Roman"/>
+          <w:bCs/>
+        </w:rPr>
+        <w:t xml:space="preserve">26 points representing alphabets A to Z lie inside the rectangle. If user touched at some site inside the rectangle, a point closest to the site triggers its alphabet. In this way, the rectangle is divided into a Voronoi diagram. </w:t>
       </w:r>
     </w:p>
     <w:p>
@@ -2675,98 +2810,465 @@
         <w:wordWrap/>
         <w:spacing w:line="20" w:lineRule="atLeast"/>
         <w:rPr>
-          <w:rFonts w:ascii="Times New Roman" w:eastAsia="굴림" w:cs="Times New Roman"/>
-          <w:b/>
-          <w:bCs/>
-        </w:rPr>
-      </w:pPr>
-      <w:r>
-        <w:rPr>
-          <w:rFonts w:ascii="Times New Roman" w:eastAsia="굴림" w:cs="Times New Roman"/>
-          <w:b/>
-          <w:bCs/>
-        </w:rPr>
-        <w:t>(</w:t>
-      </w:r>
-      <w:r>
-        <w:rPr>
           <w:rFonts w:ascii="Times New Roman" w:eastAsia="굴림" w:cs="Times New Roman" w:hint="eastAsia"/>
-          <w:b/>
-          <w:bCs/>
-        </w:rPr>
-        <w:t>짧게나마</w:t>
-      </w:r>
-      <w:r>
-        <w:rPr>
-          <w:rFonts w:ascii="Times New Roman" w:eastAsia="굴림" w:cs="Times New Roman" w:hint="eastAsia"/>
-          <w:b/>
-          <w:bCs/>
-        </w:rPr>
-        <w:t xml:space="preserve"> pseudo-code</w:t>
-      </w:r>
-      <w:r>
-        <w:rPr>
-          <w:rFonts w:ascii="Times New Roman" w:eastAsia="굴림" w:cs="Times New Roman" w:hint="eastAsia"/>
-          <w:b/>
-          <w:bCs/>
-        </w:rPr>
-        <w:t>를</w:t>
-      </w:r>
-      <w:r>
-        <w:rPr>
-          <w:rFonts w:ascii="Times New Roman" w:eastAsia="굴림" w:cs="Times New Roman" w:hint="eastAsia"/>
-          <w:b/>
-          <w:bCs/>
-        </w:rPr>
-        <w:t xml:space="preserve"> </w:t>
-      </w:r>
-      <w:r>
-        <w:rPr>
-          <w:rFonts w:ascii="Times New Roman" w:eastAsia="굴림" w:cs="Times New Roman" w:hint="eastAsia"/>
-          <w:b/>
-          <w:bCs/>
-        </w:rPr>
-        <w:t>넣어도</w:t>
-      </w:r>
-      <w:r>
-        <w:rPr>
-          <w:rFonts w:ascii="Times New Roman" w:eastAsia="굴림" w:cs="Times New Roman" w:hint="eastAsia"/>
-          <w:b/>
-          <w:bCs/>
-        </w:rPr>
-        <w:t xml:space="preserve"> </w:t>
-      </w:r>
-      <w:r>
-        <w:rPr>
-          <w:rFonts w:ascii="Times New Roman" w:eastAsia="굴림" w:cs="Times New Roman" w:hint="eastAsia"/>
-          <w:b/>
-          <w:bCs/>
-        </w:rPr>
-        <w:t>괜찮을</w:t>
-      </w:r>
-      <w:r>
-        <w:rPr>
-          <w:rFonts w:ascii="Times New Roman" w:eastAsia="굴림" w:cs="Times New Roman" w:hint="eastAsia"/>
-          <w:b/>
-          <w:bCs/>
-        </w:rPr>
-        <w:t xml:space="preserve"> </w:t>
-      </w:r>
-      <w:r>
-        <w:rPr>
-          <w:rFonts w:ascii="Times New Roman" w:eastAsia="굴림" w:cs="Times New Roman" w:hint="eastAsia"/>
-          <w:b/>
-          <w:bCs/>
-        </w:rPr>
-        <w:t>듯</w:t>
-      </w:r>
-      <w:r>
-        <w:rPr>
-          <w:rFonts w:ascii="Times New Roman" w:eastAsia="굴림" w:cs="Times New Roman" w:hint="eastAsia"/>
-          <w:b/>
-          <w:bCs/>
-        </w:rPr>
-        <w:t>)</w:t>
+          <w:bCs/>
+        </w:rPr>
+      </w:pPr>
+      <w:r>
+        <w:rPr>
+          <w:rFonts w:ascii="Times New Roman" w:eastAsia="굴림" w:cs="Times New Roman"/>
+          <w:bCs/>
+        </w:rPr>
+        <w:t xml:space="preserve">The solution is represented as array of 26 points </w:t>
+      </w:r>
+      <m:oMath>
+        <m:d>
+          <m:dPr>
+            <m:begChr m:val="["/>
+            <m:endChr m:val="]"/>
+            <m:ctrlPr>
+              <w:rPr>
+                <w:rFonts w:ascii="Cambria Math" w:eastAsia="굴림" w:hAnsi="Cambria Math" w:cs="Times New Roman"/>
+                <w:bCs/>
+                <w:i/>
+              </w:rPr>
+            </m:ctrlPr>
+          </m:dPr>
+          <m:e>
+            <m:d>
+              <m:dPr>
+                <m:ctrlPr>
+                  <w:rPr>
+                    <w:rFonts w:ascii="Cambria Math" w:eastAsia="굴림" w:hAnsi="Cambria Math" w:cs="Times New Roman"/>
+                    <w:bCs/>
+                    <w:i/>
+                  </w:rPr>
+                </m:ctrlPr>
+              </m:dPr>
+              <m:e>
+                <m:sSub>
+                  <m:sSubPr>
+                    <m:ctrlPr>
+                      <w:rPr>
+                        <w:rFonts w:ascii="Cambria Math" w:eastAsia="굴림" w:hAnsi="Cambria Math" w:cs="Times New Roman"/>
+                        <w:bCs/>
+                        <w:i/>
+                      </w:rPr>
+                    </m:ctrlPr>
+                  </m:sSubPr>
+                  <m:e>
+                    <m:r>
+                      <w:rPr>
+                        <w:rFonts w:ascii="Cambria Math" w:eastAsia="굴림" w:hAnsi="Cambria Math" w:cs="Times New Roman"/>
+                      </w:rPr>
+                      <m:t>x</m:t>
+                    </m:r>
+                  </m:e>
+                  <m:sub>
+                    <m:r>
+                      <w:rPr>
+                        <w:rFonts w:ascii="Cambria Math" w:eastAsia="굴림" w:hAnsi="Cambria Math" w:cs="Times New Roman"/>
+                      </w:rPr>
+                      <m:t>1</m:t>
+                    </m:r>
+                  </m:sub>
+                </m:sSub>
+                <m:r>
+                  <w:rPr>
+                    <w:rFonts w:ascii="Cambria Math" w:eastAsia="굴림" w:hAnsi="Cambria Math" w:cs="Times New Roman"/>
+                  </w:rPr>
+                  <m:t xml:space="preserve">, </m:t>
+                </m:r>
+                <m:sSub>
+                  <m:sSubPr>
+                    <m:ctrlPr>
+                      <w:rPr>
+                        <w:rFonts w:ascii="Cambria Math" w:eastAsia="굴림" w:hAnsi="Cambria Math" w:cs="Times New Roman"/>
+                        <w:bCs/>
+                        <w:i/>
+                      </w:rPr>
+                    </m:ctrlPr>
+                  </m:sSubPr>
+                  <m:e>
+                    <m:r>
+                      <w:rPr>
+                        <w:rFonts w:ascii="Cambria Math" w:eastAsia="굴림" w:hAnsi="Cambria Math" w:cs="Times New Roman"/>
+                      </w:rPr>
+                      <m:t>y</m:t>
+                    </m:r>
+                  </m:e>
+                  <m:sub>
+                    <m:r>
+                      <w:rPr>
+                        <w:rFonts w:ascii="Cambria Math" w:eastAsia="굴림" w:hAnsi="Cambria Math" w:cs="Times New Roman"/>
+                      </w:rPr>
+                      <m:t>1</m:t>
+                    </m:r>
+                  </m:sub>
+                </m:sSub>
+              </m:e>
+            </m:d>
+            <m:r>
+              <w:rPr>
+                <w:rFonts w:ascii="Cambria Math" w:eastAsia="굴림" w:hAnsi="Cambria Math" w:cs="Times New Roman"/>
+              </w:rPr>
+              <m:t xml:space="preserve">, </m:t>
+            </m:r>
+            <m:r>
+              <w:rPr>
+                <w:rFonts w:ascii="Cambria Math" w:eastAsia="굴림" w:hAnsi="Cambria Math" w:cs="Times New Roman"/>
+              </w:rPr>
+              <m:t xml:space="preserve"> </m:t>
+            </m:r>
+            <m:d>
+              <m:dPr>
+                <m:ctrlPr>
+                  <w:rPr>
+                    <w:rFonts w:ascii="Cambria Math" w:eastAsia="굴림" w:hAnsi="Cambria Math" w:cs="Times New Roman"/>
+                    <w:bCs/>
+                    <w:i/>
+                  </w:rPr>
+                </m:ctrlPr>
+              </m:dPr>
+              <m:e>
+                <m:sSub>
+                  <m:sSubPr>
+                    <m:ctrlPr>
+                      <w:rPr>
+                        <w:rFonts w:ascii="Cambria Math" w:eastAsia="굴림" w:hAnsi="Cambria Math" w:cs="Times New Roman"/>
+                        <w:bCs/>
+                        <w:i/>
+                      </w:rPr>
+                    </m:ctrlPr>
+                  </m:sSubPr>
+                  <m:e>
+                    <m:r>
+                      <w:rPr>
+                        <w:rFonts w:ascii="Cambria Math" w:eastAsia="굴림" w:hAnsi="Cambria Math" w:cs="Times New Roman"/>
+                      </w:rPr>
+                      <m:t>x</m:t>
+                    </m:r>
+                  </m:e>
+                  <m:sub>
+                    <m:r>
+                      <w:rPr>
+                        <w:rFonts w:ascii="Cambria Math" w:eastAsia="굴림" w:hAnsi="Cambria Math" w:cs="Times New Roman"/>
+                      </w:rPr>
+                      <m:t>2</m:t>
+                    </m:r>
+                  </m:sub>
+                </m:sSub>
+                <m:r>
+                  <w:rPr>
+                    <w:rFonts w:ascii="Cambria Math" w:eastAsia="굴림" w:hAnsi="Cambria Math" w:cs="Times New Roman"/>
+                  </w:rPr>
+                  <m:t>,</m:t>
+                </m:r>
+                <m:sSub>
+                  <m:sSubPr>
+                    <m:ctrlPr>
+                      <w:rPr>
+                        <w:rFonts w:ascii="Cambria Math" w:eastAsia="굴림" w:hAnsi="Cambria Math" w:cs="Times New Roman"/>
+                        <w:bCs/>
+                        <w:i/>
+                      </w:rPr>
+                    </m:ctrlPr>
+                  </m:sSubPr>
+                  <m:e>
+                    <m:r>
+                      <w:rPr>
+                        <w:rFonts w:ascii="Cambria Math" w:eastAsia="굴림" w:hAnsi="Cambria Math" w:cs="Times New Roman"/>
+                      </w:rPr>
+                      <m:t>y</m:t>
+                    </m:r>
+                  </m:e>
+                  <m:sub>
+                    <m:r>
+                      <w:rPr>
+                        <w:rFonts w:ascii="Cambria Math" w:eastAsia="굴림" w:hAnsi="Cambria Math" w:cs="Times New Roman"/>
+                      </w:rPr>
+                      <m:t>2</m:t>
+                    </m:r>
+                  </m:sub>
+                </m:sSub>
+              </m:e>
+            </m:d>
+            <m:r>
+              <w:rPr>
+                <w:rFonts w:ascii="Cambria Math" w:eastAsia="굴림" w:hAnsi="Cambria Math" w:cs="Times New Roman"/>
+              </w:rPr>
+              <m:t>,</m:t>
+            </m:r>
+            <m:r>
+              <w:rPr>
+                <w:rFonts w:ascii="Cambria Math" w:eastAsia="굴림" w:hAnsi="Cambria Math" w:cs="Times New Roman"/>
+              </w:rPr>
+              <m:t xml:space="preserve"> </m:t>
+            </m:r>
+            <m:r>
+              <w:rPr>
+                <w:rFonts w:ascii="Cambria Math" w:eastAsia="굴림" w:hAnsi="Cambria Math" w:cs="Times New Roman"/>
+              </w:rPr>
+              <m:t xml:space="preserve"> ⋯,</m:t>
+            </m:r>
+            <m:r>
+              <w:rPr>
+                <w:rFonts w:ascii="Cambria Math" w:eastAsia="굴림" w:hAnsi="Cambria Math" w:cs="Times New Roman"/>
+              </w:rPr>
+              <m:t xml:space="preserve"> </m:t>
+            </m:r>
+            <m:d>
+              <m:dPr>
+                <m:ctrlPr>
+                  <w:rPr>
+                    <w:rFonts w:ascii="Cambria Math" w:eastAsia="굴림" w:hAnsi="Cambria Math" w:cs="Times New Roman"/>
+                    <w:bCs/>
+                    <w:i/>
+                  </w:rPr>
+                </m:ctrlPr>
+              </m:dPr>
+              <m:e>
+                <m:sSub>
+                  <m:sSubPr>
+                    <m:ctrlPr>
+                      <w:rPr>
+                        <w:rFonts w:ascii="Cambria Math" w:eastAsia="굴림" w:hAnsi="Cambria Math" w:cs="Times New Roman"/>
+                        <w:bCs/>
+                        <w:i/>
+                      </w:rPr>
+                    </m:ctrlPr>
+                  </m:sSubPr>
+                  <m:e>
+                    <m:r>
+                      <w:rPr>
+                        <w:rFonts w:ascii="Cambria Math" w:eastAsia="굴림" w:hAnsi="Cambria Math" w:cs="Times New Roman"/>
+                      </w:rPr>
+                      <m:t>x</m:t>
+                    </m:r>
+                  </m:e>
+                  <m:sub>
+                    <m:r>
+                      <w:rPr>
+                        <w:rFonts w:ascii="Cambria Math" w:eastAsia="굴림" w:hAnsi="Cambria Math" w:cs="Times New Roman"/>
+                      </w:rPr>
+                      <m:t>26</m:t>
+                    </m:r>
+                  </m:sub>
+                </m:sSub>
+                <m:r>
+                  <w:rPr>
+                    <w:rFonts w:ascii="Cambria Math" w:eastAsia="굴림" w:hAnsi="Cambria Math" w:cs="Times New Roman"/>
+                  </w:rPr>
+                  <m:t xml:space="preserve">, </m:t>
+                </m:r>
+                <m:sSub>
+                  <m:sSubPr>
+                    <m:ctrlPr>
+                      <w:rPr>
+                        <w:rFonts w:ascii="Cambria Math" w:eastAsia="굴림" w:hAnsi="Cambria Math" w:cs="Times New Roman"/>
+                        <w:bCs/>
+                        <w:i/>
+                      </w:rPr>
+                    </m:ctrlPr>
+                  </m:sSubPr>
+                  <m:e>
+                    <m:r>
+                      <w:rPr>
+                        <w:rFonts w:ascii="Cambria Math" w:eastAsia="굴림" w:hAnsi="Cambria Math" w:cs="Times New Roman"/>
+                      </w:rPr>
+                      <m:t>y</m:t>
+                    </m:r>
+                  </m:e>
+                  <m:sub>
+                    <m:r>
+                      <w:rPr>
+                        <w:rFonts w:ascii="Cambria Math" w:eastAsia="굴림" w:hAnsi="Cambria Math" w:cs="Times New Roman"/>
+                      </w:rPr>
+                      <m:t>26</m:t>
+                    </m:r>
+                  </m:sub>
+                </m:sSub>
+              </m:e>
+            </m:d>
+          </m:e>
+        </m:d>
+      </m:oMath>
+      <w:r>
+        <w:rPr>
+          <w:rFonts w:ascii="Times New Roman" w:eastAsia="굴림" w:cs="Times New Roman"/>
+          <w:bCs/>
+        </w:rPr>
+        <w:t xml:space="preserve">. Each point </w:t>
+      </w:r>
+      <m:oMath>
+        <m:d>
+          <m:dPr>
+            <m:ctrlPr>
+              <w:rPr>
+                <w:rFonts w:ascii="Cambria Math" w:eastAsia="굴림" w:hAnsi="Cambria Math" w:cs="Times New Roman"/>
+                <w:bCs/>
+                <w:i/>
+              </w:rPr>
+            </m:ctrlPr>
+          </m:dPr>
+          <m:e>
+            <m:sSub>
+              <m:sSubPr>
+                <m:ctrlPr>
+                  <w:rPr>
+                    <w:rFonts w:ascii="Cambria Math" w:eastAsia="굴림" w:hAnsi="Cambria Math" w:cs="Times New Roman"/>
+                    <w:bCs/>
+                    <w:i/>
+                  </w:rPr>
+                </m:ctrlPr>
+              </m:sSubPr>
+              <m:e>
+                <m:r>
+                  <w:rPr>
+                    <w:rFonts w:ascii="Cambria Math" w:eastAsia="굴림" w:hAnsi="Cambria Math" w:cs="Times New Roman"/>
+                  </w:rPr>
+                  <m:t>x</m:t>
+                </m:r>
+              </m:e>
+              <m:sub>
+                <m:r>
+                  <w:rPr>
+                    <w:rFonts w:ascii="Cambria Math" w:eastAsia="굴림" w:hAnsi="Cambria Math" w:cs="Times New Roman"/>
+                  </w:rPr>
+                  <m:t>i</m:t>
+                </m:r>
+              </m:sub>
+            </m:sSub>
+            <m:r>
+              <w:rPr>
+                <w:rFonts w:ascii="Cambria Math" w:eastAsia="굴림" w:hAnsi="Cambria Math" w:cs="Times New Roman"/>
+              </w:rPr>
+              <m:t xml:space="preserve">, </m:t>
+            </m:r>
+            <m:sSub>
+              <m:sSubPr>
+                <m:ctrlPr>
+                  <w:rPr>
+                    <w:rFonts w:ascii="Cambria Math" w:eastAsia="굴림" w:hAnsi="Cambria Math" w:cs="Times New Roman"/>
+                    <w:bCs/>
+                    <w:i/>
+                  </w:rPr>
+                </m:ctrlPr>
+              </m:sSubPr>
+              <m:e>
+                <m:r>
+                  <w:rPr>
+                    <w:rFonts w:ascii="Cambria Math" w:eastAsia="굴림" w:hAnsi="Cambria Math" w:cs="Times New Roman"/>
+                  </w:rPr>
+                  <m:t>y</m:t>
+                </m:r>
+              </m:e>
+              <m:sub>
+                <m:r>
+                  <w:rPr>
+                    <w:rFonts w:ascii="Cambria Math" w:eastAsia="굴림" w:hAnsi="Cambria Math" w:cs="Times New Roman"/>
+                  </w:rPr>
+                  <m:t>i</m:t>
+                </m:r>
+              </m:sub>
+            </m:sSub>
+          </m:e>
+        </m:d>
+      </m:oMath>
+      <w:r>
+        <w:rPr>
+          <w:rFonts w:ascii="Times New Roman" w:eastAsia="굴림" w:cs="Times New Roman"/>
+          <w:bCs/>
+        </w:rPr>
+        <w:t xml:space="preserve"> has constraint </w:t>
+      </w:r>
+      <w:r>
+        <w:rPr>
+          <w:rFonts w:ascii="Times New Roman" w:eastAsia="굴림" w:cs="Times New Roman"/>
+          <w:bCs/>
+        </w:rPr>
+        <w:t xml:space="preserve">on </w:t>
+      </w:r>
+      <m:oMath>
+        <m:r>
+          <w:rPr>
+            <w:rFonts w:ascii="Cambria Math" w:eastAsia="굴림" w:hAnsi="Cambria Math" w:cs="Times New Roman"/>
+          </w:rPr>
+          <m:t>0&lt;</m:t>
+        </m:r>
+        <m:sSub>
+          <m:sSubPr>
+            <m:ctrlPr>
+              <w:rPr>
+                <w:rFonts w:ascii="Cambria Math" w:eastAsia="굴림" w:hAnsi="Cambria Math" w:cs="Times New Roman"/>
+                <w:bCs/>
+                <w:i/>
+              </w:rPr>
+            </m:ctrlPr>
+          </m:sSubPr>
+          <m:e>
+            <m:r>
+              <w:rPr>
+                <w:rFonts w:ascii="Cambria Math" w:eastAsia="굴림" w:hAnsi="Cambria Math" w:cs="Times New Roman"/>
+              </w:rPr>
+              <m:t>x</m:t>
+            </m:r>
+          </m:e>
+          <m:sub>
+            <m:r>
+              <w:rPr>
+                <w:rFonts w:ascii="Cambria Math" w:eastAsia="굴림" w:hAnsi="Cambria Math" w:cs="Times New Roman"/>
+              </w:rPr>
+              <m:t>i</m:t>
+            </m:r>
+          </m:sub>
+        </m:sSub>
+        <m:r>
+          <w:rPr>
+            <w:rFonts w:ascii="Cambria Math" w:eastAsia="굴림" w:hAnsi="Cambria Math" w:cs="Times New Roman"/>
+          </w:rPr>
+          <m:t>&lt;W, 0&lt;</m:t>
+        </m:r>
+        <m:sSub>
+          <m:sSubPr>
+            <m:ctrlPr>
+              <w:rPr>
+                <w:rFonts w:ascii="Cambria Math" w:eastAsia="굴림" w:hAnsi="Cambria Math" w:cs="Times New Roman"/>
+                <w:bCs/>
+                <w:i/>
+              </w:rPr>
+            </m:ctrlPr>
+          </m:sSubPr>
+          <m:e>
+            <m:r>
+              <w:rPr>
+                <w:rFonts w:ascii="Cambria Math" w:eastAsia="굴림" w:hAnsi="Cambria Math" w:cs="Times New Roman"/>
+              </w:rPr>
+              <m:t>y</m:t>
+            </m:r>
+          </m:e>
+          <m:sub>
+            <m:r>
+              <w:rPr>
+                <w:rFonts w:ascii="Cambria Math" w:eastAsia="굴림" w:hAnsi="Cambria Math" w:cs="Times New Roman"/>
+              </w:rPr>
+              <m:t>i</m:t>
+            </m:r>
+          </m:sub>
+        </m:sSub>
+        <m:r>
+          <w:rPr>
+            <w:rFonts w:ascii="Cambria Math" w:eastAsia="굴림" w:hAnsi="Cambria Math" w:cs="Times New Roman"/>
+          </w:rPr>
+          <m:t>&lt;H</m:t>
+        </m:r>
+      </m:oMath>
+      <w:r>
+        <w:rPr>
+          <w:rFonts w:ascii="Times New Roman" w:eastAsia="굴림" w:cs="Times New Roman"/>
+          <w:bCs/>
+        </w:rPr>
+        <w:t>.</w:t>
       </w:r>
     </w:p>
     <w:p>
@@ -2779,15 +3281,6 @@
           <w:bCs/>
         </w:rPr>
       </w:pPr>
-      <w:r>
-        <w:rPr>
-          <w:rFonts w:ascii="Times New Roman" w:eastAsia="굴림" w:cs="Times New Roman"/>
-          <w:b/>
-          <w:bCs/>
-        </w:rPr>
-        <w:lastRenderedPageBreak/>
-        <w:t>IV.I Crossover</w:t>
-      </w:r>
     </w:p>
     <w:p>
       <w:pPr>
@@ -2805,11 +3298,79 @@
           <w:b/>
           <w:bCs/>
         </w:rPr>
-        <w:t>IV.II Mutation</w:t>
-      </w:r>
-    </w:p>
-    <w:p>
-      <w:pPr>
+        <w:t>IV.I</w:t>
+      </w:r>
+      <w:r>
+        <w:rPr>
+          <w:rFonts w:ascii="Times New Roman" w:eastAsia="굴림" w:cs="Times New Roman"/>
+          <w:b/>
+          <w:bCs/>
+        </w:rPr>
+        <w:t>I</w:t>
+      </w:r>
+      <w:r>
+        <w:rPr>
+          <w:rFonts w:ascii="Times New Roman" w:eastAsia="굴림" w:cs="Times New Roman"/>
+          <w:b/>
+          <w:bCs/>
+        </w:rPr>
+        <w:t xml:space="preserve"> Crossover</w:t>
+      </w:r>
+    </w:p>
+    <w:p>
+      <w:pPr>
+        <w:wordWrap/>
+        <w:spacing w:line="20" w:lineRule="atLeast"/>
+        <w:rPr>
+          <w:rFonts w:ascii="Times New Roman" w:eastAsia="굴림" w:cs="Times New Roman"/>
+          <w:bCs/>
+        </w:rPr>
+      </w:pPr>
+      <w:r>
+        <w:rPr>
+          <w:rFonts w:ascii="Times New Roman" w:eastAsia="굴림" w:cs="Times New Roman"/>
+          <w:bCs/>
+        </w:rPr>
+        <w:t>The idea started from dividing points into two parts, left and right. Simply two parts are crossed to make new generations. The pseudocode for crossover algorithm is in Figure #.</w:t>
+      </w:r>
+    </w:p>
+    <w:p>
+      <w:pPr>
+        <w:wordWrap/>
+        <w:spacing w:line="20" w:lineRule="atLeast"/>
+        <w:rPr>
+          <w:rFonts w:ascii="Times New Roman" w:eastAsia="굴림" w:cs="Times New Roman"/>
+          <w:bCs/>
+        </w:rPr>
+      </w:pPr>
+      <w:r>
+        <w:rPr>
+          <w:rFonts w:ascii="Times New Roman" w:eastAsia="굴림" w:cs="Times New Roman"/>
+          <w:bCs/>
+        </w:rPr>
+        <w:t xml:space="preserve">Call two parents as p and q. In detail, one offspring receives left part of p and right part of q. The other one receives left part of q and right part of p. For each location information, the algorithm recovers for alphabet information. </w:t>
+      </w:r>
+    </w:p>
+    <w:p>
+      <w:pPr>
+        <w:wordWrap/>
+        <w:spacing w:line="20" w:lineRule="atLeast"/>
+        <w:rPr>
+          <w:rFonts w:ascii="Times New Roman" w:eastAsia="굴림" w:cs="Times New Roman"/>
+          <w:bCs/>
+        </w:rPr>
+      </w:pPr>
+      <w:r>
+        <w:rPr>
+          <w:rFonts w:ascii="Times New Roman" w:eastAsia="굴림" w:cs="Times New Roman"/>
+          <w:bCs/>
+        </w:rPr>
+        <w:t>There are two main challenges. The first one is on line 31 in the figure #. There can be some alphabet (call it ALPHA), whose both location from each parent, have gone to single offspring. For this case, it recovers one of them (call it SITE1), and the other one is reserved (call it SITE2). If other offspring has already reserved site SITE3, then the alphabet would be located to that SITE3. For this case, alphabet made reservation ago (call it BETA), had gotten only one site and made reserved site SITE3. It receives new site as SITE2. This means SITE2 from alphabet ALPHA and SITE3 from alphabet BETA is swapped.</w:t>
+      </w:r>
+    </w:p>
+    <w:p>
+      <w:pPr>
+        <w:keepNext/>
         <w:widowControl/>
         <w:tabs>
           <w:tab w:val="left" w:pos="916"/>
@@ -2833,12 +3394,145 @@
         <w:autoSpaceDE/>
         <w:autoSpaceDN/>
         <w:jc w:val="left"/>
-        <w:rPr>
-          <w:rFonts w:ascii="Times New Roman" w:eastAsia="굴림" w:cs="Times New Roman"/>
-          <w:color w:val="000000"/>
-          <w:kern w:val="0"/>
-        </w:rPr>
-      </w:pPr>
+      </w:pPr>
+      <w:r>
+        <w:rPr>
+          <w:noProof/>
+        </w:rPr>
+        <w:drawing>
+          <wp:inline distT="0" distB="0" distL="0" distR="0" wp14:anchorId="15D6215C" wp14:editId="52CA8B81">
+            <wp:extent cx="2949441" cy="3596185"/>
+            <wp:effectExtent l="0" t="0" r="3810" b="4445"/>
+            <wp:docPr id="3" name="그림 3"/>
+            <wp:cNvGraphicFramePr>
+              <a:graphicFrameLocks xmlns:a="http://schemas.openxmlformats.org/drawingml/2006/main" noChangeAspect="1"/>
+            </wp:cNvGraphicFramePr>
+            <a:graphic xmlns:a="http://schemas.openxmlformats.org/drawingml/2006/main">
+              <a:graphicData uri="http://schemas.openxmlformats.org/drawingml/2006/picture">
+                <pic:pic xmlns:pic="http://schemas.openxmlformats.org/drawingml/2006/picture">
+                  <pic:nvPicPr>
+                    <pic:cNvPr id="0" name="Picture 2"/>
+                    <pic:cNvPicPr>
+                      <a:picLocks noChangeAspect="1" noChangeArrowheads="1"/>
+                    </pic:cNvPicPr>
+                  </pic:nvPicPr>
+                  <pic:blipFill>
+                    <a:blip r:embed="rId10" cstate="print">
+                      <a:extLst>
+                        <a:ext uri="{28A0092B-C50C-407E-A947-70E740481C1C}">
+                          <a14:useLocalDpi xmlns:a14="http://schemas.microsoft.com/office/drawing/2010/main" val="0"/>
+                        </a:ext>
+                      </a:extLst>
+                    </a:blip>
+                    <a:srcRect/>
+                    <a:stretch>
+                      <a:fillRect/>
+                    </a:stretch>
+                  </pic:blipFill>
+                  <pic:spPr bwMode="auto">
+                    <a:xfrm>
+                      <a:off x="0" y="0"/>
+                      <a:ext cx="2951170" cy="3598293"/>
+                    </a:xfrm>
+                    <a:prstGeom prst="rect">
+                      <a:avLst/>
+                    </a:prstGeom>
+                    <a:noFill/>
+                    <a:ln>
+                      <a:noFill/>
+                    </a:ln>
+                  </pic:spPr>
+                </pic:pic>
+              </a:graphicData>
+            </a:graphic>
+          </wp:inline>
+        </w:drawing>
+      </w:r>
+    </w:p>
+    <w:p>
+      <w:pPr>
+        <w:pStyle w:val="a4"/>
+        <w:jc w:val="left"/>
+        <w:rPr>
+          <w:rFonts w:ascii="Times New Roman" w:eastAsia="굴림" w:cs="Times New Roman" w:hint="eastAsia"/>
+          <w:bCs w:val="0"/>
+          <w:sz w:val="18"/>
+        </w:rPr>
+      </w:pPr>
+      <w:r>
+        <w:rPr>
+          <w:rFonts w:ascii="Times New Roman" w:cs="Times New Roman"/>
+          <w:sz w:val="18"/>
+        </w:rPr>
+        <w:t xml:space="preserve">Figure </w:t>
+      </w:r>
+      <w:r>
+        <w:rPr>
+          <w:rFonts w:ascii="Times New Roman" w:cs="Times New Roman"/>
+          <w:sz w:val="18"/>
+        </w:rPr>
+        <w:fldChar w:fldCharType="begin"/>
+      </w:r>
+      <w:r>
+        <w:rPr>
+          <w:rFonts w:ascii="Times New Roman" w:cs="Times New Roman"/>
+          <w:sz w:val="18"/>
+        </w:rPr>
+        <w:instrText xml:space="preserve"> SEQ Figure \* ARABIC </w:instrText>
+      </w:r>
+      <w:r>
+        <w:rPr>
+          <w:rFonts w:ascii="Times New Roman" w:cs="Times New Roman"/>
+          <w:sz w:val="18"/>
+        </w:rPr>
+        <w:fldChar w:fldCharType="separate"/>
+      </w:r>
+      <w:r>
+        <w:rPr>
+          <w:rFonts w:ascii="Times New Roman" w:cs="Times New Roman"/>
+          <w:noProof/>
+          <w:sz w:val="18"/>
+        </w:rPr>
+        <w:t>2</w:t>
+      </w:r>
+      <w:r>
+        <w:rPr>
+          <w:rFonts w:ascii="Times New Roman" w:cs="Times New Roman"/>
+          <w:sz w:val="18"/>
+        </w:rPr>
+        <w:fldChar w:fldCharType="end"/>
+      </w:r>
+      <w:r>
+        <w:rPr>
+          <w:rFonts w:ascii="Times New Roman" w:cs="Times New Roman"/>
+          <w:sz w:val="18"/>
+        </w:rPr>
+        <w:t xml:space="preserve"> </w:t>
+      </w:r>
+      <w:r>
+        <w:rPr>
+          <w:rFonts w:ascii="Times New Roman" w:cs="Times New Roman"/>
+          <w:b w:val="0"/>
+          <w:sz w:val="18"/>
+        </w:rPr>
+        <w:t xml:space="preserve">This simple example shows how the recovery is progressed. </w:t>
+      </w:r>
+      <w:r>
+        <w:rPr>
+          <w:rFonts w:ascii="Times New Roman" w:cs="Times New Roman"/>
+          <w:b w:val="0"/>
+          <w:sz w:val="18"/>
+        </w:rPr>
+        <w:t>The recovery makes progress in order E&gt;A&gt;H&gt;D&gt;F&gt;C&gt;G&gt;B. The topmost two figures are the raw offspring without any recovery. The lower figure has done some recoveries from upper one. Reservation site from A is used as site of H.</w:t>
+      </w:r>
+      <w:r>
+        <w:rPr>
+          <w:rFonts w:ascii="Times New Roman" w:eastAsia="굴림" w:cs="Times New Roman" w:hint="eastAsia"/>
+          <w:bCs w:val="0"/>
+          <w:sz w:val="18"/>
+        </w:rPr>
+        <w:t xml:space="preserve"> </w:t>
+      </w:r>
     </w:p>
     <w:p>
       <w:pPr>
@@ -2846,17 +3540,131 @@
         <w:spacing w:line="20" w:lineRule="atLeast"/>
         <w:rPr>
           <w:rFonts w:ascii="Times New Roman" w:eastAsia="굴림" w:cs="Times New Roman"/>
-          <w:b/>
-          <w:bCs/>
-        </w:rPr>
-      </w:pPr>
-      <w:r>
-        <w:rPr>
-          <w:rFonts w:ascii="Times New Roman" w:eastAsia="굴림" w:cs="Times New Roman"/>
-          <w:b/>
-          <w:bCs/>
-        </w:rPr>
-        <w:t>V. Result</w:t>
+          <w:bCs/>
+        </w:rPr>
+      </w:pPr>
+      <w:r>
+        <w:rPr>
+          <w:rFonts w:ascii="Times New Roman" w:eastAsia="굴림" w:cs="Times New Roman"/>
+          <w:bCs/>
+        </w:rPr>
+        <w:t>The second challenge was overlapping problem. Two layout that is similar to each other, and only some points are different in their location. Then, generation can cause duplication on same site for single offspring. We decided to consider making half separately for common sites and for uncommon sites. There is example represented in Figure ##</w:t>
+      </w:r>
+    </w:p>
+    <w:p>
+      <w:pPr>
+        <w:keepNext/>
+        <w:rPr>
+          <w:rFonts w:ascii="Times New Roman" w:cs="Times New Roman"/>
+        </w:rPr>
+      </w:pPr>
+      <w:r>
+        <w:rPr>
+          <w:rFonts w:ascii="Times New Roman" w:cs="Times New Roman"/>
+          <w:noProof/>
+        </w:rPr>
+        <w:drawing>
+          <wp:inline distT="0" distB="0" distL="0" distR="0" wp14:anchorId="773CE748" wp14:editId="7681B7AE">
+            <wp:extent cx="3284855" cy="802835"/>
+            <wp:effectExtent l="0" t="0" r="0" b="0"/>
+            <wp:docPr id="5" name="그림 5"/>
+            <wp:cNvGraphicFramePr>
+              <a:graphicFrameLocks xmlns:a="http://schemas.openxmlformats.org/drawingml/2006/main" noChangeAspect="1"/>
+            </wp:cNvGraphicFramePr>
+            <a:graphic xmlns:a="http://schemas.openxmlformats.org/drawingml/2006/main">
+              <a:graphicData uri="http://schemas.openxmlformats.org/drawingml/2006/picture">
+                <pic:pic xmlns:pic="http://schemas.openxmlformats.org/drawingml/2006/picture">
+                  <pic:nvPicPr>
+                    <pic:cNvPr id="1" name=""/>
+                    <pic:cNvPicPr/>
+                  </pic:nvPicPr>
+                  <pic:blipFill>
+                    <a:blip r:embed="rId11"/>
+                    <a:stretch>
+                      <a:fillRect/>
+                    </a:stretch>
+                  </pic:blipFill>
+                  <pic:spPr>
+                    <a:xfrm>
+                      <a:off x="0" y="0"/>
+                      <a:ext cx="3284855" cy="802835"/>
+                    </a:xfrm>
+                    <a:prstGeom prst="rect">
+                      <a:avLst/>
+                    </a:prstGeom>
+                  </pic:spPr>
+                </pic:pic>
+              </a:graphicData>
+            </a:graphic>
+          </wp:inline>
+        </w:drawing>
+      </w:r>
+    </w:p>
+    <w:p>
+      <w:pPr>
+        <w:pStyle w:val="a4"/>
+        <w:rPr>
+          <w:rFonts w:ascii="Times New Roman" w:cs="Times New Roman"/>
+          <w:sz w:val="18"/>
+        </w:rPr>
+      </w:pPr>
+      <w:r>
+        <w:rPr>
+          <w:rFonts w:ascii="Times New Roman" w:cs="Times New Roman"/>
+          <w:sz w:val="18"/>
+        </w:rPr>
+        <w:t xml:space="preserve">Figure </w:t>
+      </w:r>
+      <w:r>
+        <w:rPr>
+          <w:rFonts w:ascii="Times New Roman" w:cs="Times New Roman"/>
+          <w:sz w:val="18"/>
+        </w:rPr>
+        <w:fldChar w:fldCharType="begin"/>
+      </w:r>
+      <w:r>
+        <w:rPr>
+          <w:rFonts w:ascii="Times New Roman" w:cs="Times New Roman"/>
+          <w:sz w:val="18"/>
+        </w:rPr>
+        <w:instrText xml:space="preserve"> SEQ Figure \* ARABIC </w:instrText>
+      </w:r>
+      <w:r>
+        <w:rPr>
+          <w:rFonts w:ascii="Times New Roman" w:cs="Times New Roman"/>
+          <w:sz w:val="18"/>
+        </w:rPr>
+        <w:fldChar w:fldCharType="separate"/>
+      </w:r>
+      <w:r>
+        <w:rPr>
+          <w:rFonts w:ascii="Times New Roman" w:cs="Times New Roman"/>
+          <w:noProof/>
+          <w:sz w:val="18"/>
+        </w:rPr>
+        <w:t>3</w:t>
+      </w:r>
+      <w:r>
+        <w:rPr>
+          <w:rFonts w:ascii="Times New Roman" w:cs="Times New Roman"/>
+          <w:sz w:val="18"/>
+        </w:rPr>
+        <w:fldChar w:fldCharType="end"/>
+      </w:r>
+      <w:r>
+        <w:rPr>
+          <w:rFonts w:ascii="Times New Roman" w:cs="Times New Roman"/>
+          <w:sz w:val="18"/>
+        </w:rPr>
+        <w:t xml:space="preserve"> </w:t>
+      </w:r>
+      <w:r>
+        <w:rPr>
+          <w:rFonts w:ascii="Times New Roman" w:cs="Times New Roman"/>
+          <w:b w:val="0"/>
+          <w:sz w:val="18"/>
+        </w:rPr>
+        <w:t>Single offspring would inherits the position of E twice. It makes disturbance on heredity.</w:t>
       </w:r>
     </w:p>
     <w:p>
@@ -2869,14 +3677,6 @@
           <w:bCs/>
         </w:rPr>
       </w:pPr>
-      <w:r>
-        <w:rPr>
-          <w:rFonts w:ascii="Times New Roman" w:eastAsia="굴림" w:cs="Times New Roman"/>
-          <w:b/>
-          <w:bCs/>
-        </w:rPr>
-        <w:t>VI. Discussion and Conclusion</w:t>
-      </w:r>
     </w:p>
     <w:p>
       <w:pPr>
@@ -2888,23 +3688,29 @@
           <w:bCs/>
         </w:rPr>
       </w:pPr>
-    </w:p>
-    <w:p>
-      <w:pPr>
-        <w:wordWrap/>
-        <w:spacing w:line="20" w:lineRule="atLeast"/>
-        <w:jc w:val="center"/>
-        <w:rPr>
-          <w:rFonts w:ascii="Times New Roman" w:eastAsia="굴림" w:cs="Times New Roman"/>
-          <w:bCs/>
-        </w:rPr>
-      </w:pPr>
-      <w:r>
-        <w:rPr>
-          <w:rFonts w:ascii="Times New Roman" w:eastAsia="굴림" w:cs="Times New Roman"/>
-          <w:bCs/>
-        </w:rPr>
-        <w:t>References</w:t>
+      <w:r>
+        <w:rPr>
+          <w:rFonts w:ascii="Times New Roman" w:eastAsia="굴림" w:cs="Times New Roman"/>
+          <w:b/>
+          <w:bCs/>
+        </w:rPr>
+        <w:t>IV.II</w:t>
+      </w:r>
+      <w:r>
+        <w:rPr>
+          <w:rFonts w:ascii="Times New Roman" w:eastAsia="굴림" w:cs="Times New Roman"/>
+          <w:b/>
+          <w:bCs/>
+        </w:rPr>
+        <w:t>I</w:t>
+      </w:r>
+      <w:r>
+        <w:rPr>
+          <w:rFonts w:ascii="Times New Roman" w:eastAsia="굴림" w:cs="Times New Roman"/>
+          <w:b/>
+          <w:bCs/>
+        </w:rPr>
+        <w:t xml:space="preserve"> Mutation</w:t>
       </w:r>
     </w:p>
     <w:p>
@@ -2937,6 +3743,200 @@
           <w:color w:val="000000"/>
           <w:kern w:val="0"/>
         </w:rPr>
+      </w:pPr>
+      <w:r>
+        <w:rPr>
+          <w:rFonts w:ascii="Times New Roman" w:eastAsia="굴림" w:cs="Times New Roman"/>
+          <w:color w:val="000000"/>
+          <w:kern w:val="0"/>
+        </w:rPr>
+        <w:t>With probability 10%, mutation is progressed after crossover. There are two types of mutation, noise and swap. For each mutation, one of them is chosen randomly with the probability 50%, and is used.</w:t>
+      </w:r>
+    </w:p>
+    <w:p>
+      <w:pPr>
+        <w:widowControl/>
+        <w:tabs>
+          <w:tab w:val="left" w:pos="916"/>
+          <w:tab w:val="left" w:pos="1832"/>
+          <w:tab w:val="left" w:pos="2748"/>
+          <w:tab w:val="left" w:pos="3664"/>
+          <w:tab w:val="left" w:pos="4580"/>
+          <w:tab w:val="left" w:pos="5496"/>
+          <w:tab w:val="left" w:pos="6412"/>
+          <w:tab w:val="left" w:pos="7328"/>
+          <w:tab w:val="left" w:pos="8244"/>
+          <w:tab w:val="left" w:pos="9160"/>
+          <w:tab w:val="left" w:pos="10076"/>
+          <w:tab w:val="left" w:pos="10992"/>
+          <w:tab w:val="left" w:pos="11908"/>
+          <w:tab w:val="left" w:pos="12824"/>
+          <w:tab w:val="left" w:pos="13740"/>
+          <w:tab w:val="left" w:pos="14656"/>
+        </w:tabs>
+        <w:wordWrap/>
+        <w:autoSpaceDE/>
+        <w:autoSpaceDN/>
+        <w:jc w:val="left"/>
+        <w:rPr>
+          <w:rFonts w:ascii="Times New Roman" w:eastAsia="굴림" w:cs="Times New Roman"/>
+          <w:color w:val="000000"/>
+          <w:kern w:val="0"/>
+        </w:rPr>
+      </w:pPr>
+      <w:r>
+        <w:rPr>
+          <w:rFonts w:ascii="Times New Roman" w:eastAsia="굴림" w:cs="Times New Roman"/>
+          <w:color w:val="000000"/>
+          <w:kern w:val="0"/>
+        </w:rPr>
+        <w:t>For noise case, each coordinates of all 26 locations is changed by -5 through +5 independently. If it is going to be located outside of the rectangle R, the point is revised to the nearest boundary of the rectangle R.</w:t>
+      </w:r>
+    </w:p>
+    <w:p>
+      <w:pPr>
+        <w:widowControl/>
+        <w:tabs>
+          <w:tab w:val="left" w:pos="916"/>
+          <w:tab w:val="left" w:pos="1832"/>
+          <w:tab w:val="left" w:pos="2748"/>
+          <w:tab w:val="left" w:pos="3664"/>
+          <w:tab w:val="left" w:pos="4580"/>
+          <w:tab w:val="left" w:pos="5496"/>
+          <w:tab w:val="left" w:pos="6412"/>
+          <w:tab w:val="left" w:pos="7328"/>
+          <w:tab w:val="left" w:pos="8244"/>
+          <w:tab w:val="left" w:pos="9160"/>
+          <w:tab w:val="left" w:pos="10076"/>
+          <w:tab w:val="left" w:pos="10992"/>
+          <w:tab w:val="left" w:pos="11908"/>
+          <w:tab w:val="left" w:pos="12824"/>
+          <w:tab w:val="left" w:pos="13740"/>
+          <w:tab w:val="left" w:pos="14656"/>
+        </w:tabs>
+        <w:wordWrap/>
+        <w:autoSpaceDE/>
+        <w:autoSpaceDN/>
+        <w:jc w:val="left"/>
+        <w:rPr>
+          <w:rFonts w:ascii="Times New Roman" w:eastAsia="굴림" w:cs="Times New Roman"/>
+          <w:color w:val="000000"/>
+          <w:kern w:val="0"/>
+        </w:rPr>
+      </w:pPr>
+      <w:r>
+        <w:rPr>
+          <w:rFonts w:ascii="Times New Roman" w:eastAsia="굴림" w:cs="Times New Roman"/>
+          <w:color w:val="000000"/>
+          <w:kern w:val="0"/>
+        </w:rPr>
+        <w:t>For swap case, with probability 60%, inner procedure (call it swap_inner) is invoked. Each swap_inner randomly selects two different alphabets, and swaps their location. And then repeat swap_inner with probability 60%. It seems to be infinite loop for rare probability. We limit whole count for invoking swap_inner as 40. In maximum, 40 swap_inner can be invoked.</w:t>
+      </w:r>
+    </w:p>
+    <w:p>
+      <w:pPr>
+        <w:widowControl/>
+        <w:tabs>
+          <w:tab w:val="left" w:pos="916"/>
+          <w:tab w:val="left" w:pos="1832"/>
+          <w:tab w:val="left" w:pos="2748"/>
+          <w:tab w:val="left" w:pos="3664"/>
+          <w:tab w:val="left" w:pos="4580"/>
+          <w:tab w:val="left" w:pos="5496"/>
+          <w:tab w:val="left" w:pos="6412"/>
+          <w:tab w:val="left" w:pos="7328"/>
+          <w:tab w:val="left" w:pos="8244"/>
+          <w:tab w:val="left" w:pos="9160"/>
+          <w:tab w:val="left" w:pos="10076"/>
+          <w:tab w:val="left" w:pos="10992"/>
+          <w:tab w:val="left" w:pos="11908"/>
+          <w:tab w:val="left" w:pos="12824"/>
+          <w:tab w:val="left" w:pos="13740"/>
+          <w:tab w:val="left" w:pos="14656"/>
+        </w:tabs>
+        <w:wordWrap/>
+        <w:autoSpaceDE/>
+        <w:autoSpaceDN/>
+        <w:jc w:val="left"/>
+        <w:rPr>
+          <w:rFonts w:ascii="Times New Roman" w:eastAsia="굴림" w:cs="Times New Roman"/>
+          <w:color w:val="000000"/>
+          <w:kern w:val="0"/>
+        </w:rPr>
+      </w:pPr>
+      <w:bookmarkStart w:id="0" w:name="_GoBack"/>
+      <w:bookmarkEnd w:id="0"/>
+    </w:p>
+    <w:p>
+      <w:pPr>
+        <w:wordWrap/>
+        <w:spacing w:line="20" w:lineRule="atLeast"/>
+        <w:rPr>
+          <w:rFonts w:ascii="Times New Roman" w:eastAsia="굴림" w:cs="Times New Roman"/>
+          <w:b/>
+          <w:bCs/>
+        </w:rPr>
+      </w:pPr>
+      <w:r>
+        <w:rPr>
+          <w:rFonts w:ascii="Times New Roman" w:eastAsia="굴림" w:cs="Times New Roman"/>
+          <w:b/>
+          <w:bCs/>
+        </w:rPr>
+        <w:t>V. Result</w:t>
+      </w:r>
+    </w:p>
+    <w:p>
+      <w:pPr>
+        <w:wordWrap/>
+        <w:spacing w:line="20" w:lineRule="atLeast"/>
+        <w:rPr>
+          <w:rFonts w:ascii="Times New Roman" w:eastAsia="굴림" w:cs="Times New Roman"/>
+          <w:b/>
+          <w:bCs/>
+        </w:rPr>
+      </w:pPr>
+      <w:r>
+        <w:rPr>
+          <w:rFonts w:ascii="Times New Roman" w:eastAsia="굴림" w:cs="Times New Roman"/>
+          <w:b/>
+          <w:bCs/>
+        </w:rPr>
+        <w:t>VI. Discussion and Conclusion</w:t>
+      </w:r>
+    </w:p>
+    <w:p>
+      <w:pPr>
+        <w:wordWrap/>
+        <w:spacing w:line="20" w:lineRule="atLeast"/>
+        <w:rPr>
+          <w:rFonts w:ascii="Times New Roman" w:eastAsia="굴림" w:cs="Times New Roman"/>
+          <w:b/>
+          <w:bCs/>
+        </w:rPr>
+      </w:pPr>
+    </w:p>
+    <w:p>
+      <w:pPr>
+        <w:wordWrap/>
+        <w:spacing w:line="20" w:lineRule="atLeast"/>
+        <w:jc w:val="center"/>
+        <w:rPr>
+          <w:rFonts w:ascii="Times New Roman" w:eastAsia="굴림" w:cs="Times New Roman"/>
+          <w:bCs/>
+        </w:rPr>
+      </w:pPr>
+      <w:r>
+        <w:rPr>
+          <w:rFonts w:ascii="Times New Roman" w:eastAsia="굴림" w:cs="Times New Roman"/>
+          <w:bCs/>
+        </w:rPr>
+        <w:t>References</w:t>
+      </w:r>
+    </w:p>
+    <w:p>
+      <w:pPr>
+        <w:pStyle w:val="a4"/>
       </w:pPr>
     </w:p>
     <w:sectPr>
@@ -4671,7 +5671,6 @@
   <w:style w:type="character" w:default="1" w:styleId="a0">
     <w:name w:val="Default Paragraph Font"/>
     <w:uiPriority w:val="1"/>
-    <w:semiHidden/>
     <w:unhideWhenUsed/>
   </w:style>
   <w:style w:type="table" w:default="1" w:styleId="a1">
@@ -5248,7 +6247,7 @@
 </file>
 
 <file path=customXml/itemProps1.xml><?xml version="1.0" encoding="utf-8"?>
-<ds:datastoreItem xmlns:ds="http://schemas.openxmlformats.org/officeDocument/2006/customXml" ds:itemID="{A1E760CE-4464-4D2A-9389-3DD4B01AE55D}">
+<ds:datastoreItem xmlns:ds="http://schemas.openxmlformats.org/officeDocument/2006/customXml" ds:itemID="{9F498AF8-DE73-4238-8772-A193A7B68EEB}">
   <ds:schemaRefs>
     <ds:schemaRef ds:uri="http://schemas.openxmlformats.org/officeDocument/2006/bibliography"/>
   </ds:schemaRefs>

</xml_diff>